<commit_message>
set document de livraison
</commit_message>
<xml_diff>
--- a/documentation/Document de Livraison.docx
+++ b/documentation/Document de Livraison.docx
@@ -7,6 +7,8 @@
         <w:pStyle w:val="Titre1"/>
         <w:rPr>
           <w:b/>
+          <w:sz w:val="48"/>
+          <w:szCs w:val="48"/>
         </w:rPr>
       </w:pPr>
       <w:r>
@@ -21,14 +23,18 @@
       <w:r>
         <w:rPr>
           <w:b/>
-          <w:color w:val="000000" w:themeColor="text1"/>
+          <w:color w:val="auto"/>
           <w:sz w:val="48"/>
+          <w:szCs w:val="48"/>
         </w:rPr>
         <w:t>Document de Livraison</w:t>
       </w:r>
       <w:r>
         <w:rPr>
           <w:b/>
+          <w:color w:val="auto"/>
+          <w:sz w:val="48"/>
+          <w:szCs w:val="48"/>
         </w:rPr>
         <w:tab/>
       </w:r>
@@ -184,6 +190,22 @@
       </w:tr>
     </w:tbl>
     <w:p/>
+    <w:p>
+      <w:pPr>
+        <w:pStyle w:val="Titre1"/>
+        <w:rPr>
+          <w:b/>
+          <w:color w:val="auto"/>
+        </w:rPr>
+      </w:pPr>
+      <w:r>
+        <w:rPr>
+          <w:b/>
+          <w:color w:val="auto"/>
+        </w:rPr>
+        <w:t>Contexte du projet</w:t>
+      </w:r>
+    </w:p>
     <w:p/>
     <w:p>
       <w:pPr>
@@ -1171,6 +1193,7 @@
                 <w:rFonts w:cstheme="minorHAnsi"/>
                 <w:bCs/>
               </w:rPr>
+              <w:lastRenderedPageBreak/>
               <w:t>no</w:t>
             </w:r>
             <w:proofErr w:type="gramEnd"/>
@@ -1324,7 +1347,6 @@
               <w:rPr>
                 <w:b/>
               </w:rPr>
-              <w:lastRenderedPageBreak/>
               <w:t xml:space="preserve">Règles </w:t>
             </w:r>
             <w:r>
@@ -2464,7 +2486,6 @@
           <w:sz w:val="32"/>
           <w:szCs w:val="32"/>
         </w:rPr>
-        <w:lastRenderedPageBreak/>
         <w:t>Le fichier de configuration</w:t>
       </w:r>
     </w:p>
@@ -4107,7 +4128,6 @@
           <w:sz w:val="44"/>
           <w:szCs w:val="44"/>
         </w:rPr>
-        <w:lastRenderedPageBreak/>
         <w:t>Procédure d’Installation</w:t>
       </w:r>
     </w:p>
@@ -4536,6 +4556,7 @@
     </w:p>
     <w:p>
       <w:r>
+        <w:lastRenderedPageBreak/>
         <w:t xml:space="preserve">Pour les utilisateurs de Windows 7, XP, Vista : </w:t>
       </w:r>
       <w:hyperlink r:id="rId14" w:history="1">
@@ -4549,7 +4570,6 @@
     </w:p>
     <w:p>
       <w:r>
-        <w:lastRenderedPageBreak/>
         <w:t xml:space="preserve"> </w:t>
       </w:r>
     </w:p>
@@ -5146,23 +5166,301 @@
       <w:r>
         <w:t xml:space="preserve">Votre projet devrait être </w:t>
       </w:r>
+      <w:r>
+        <w:t>compiler,</w:t>
+      </w:r>
+      <w:r>
+        <w:t xml:space="preserve"> il vous suffit de lancer l’application qui se trouve dans le dossier </w:t>
+      </w:r>
+      <w:r>
+        <w:t>bin.</w:t>
+      </w:r>
+    </w:p>
+    <w:p/>
+    <w:p/>
+    <w:p/>
+    <w:p/>
+    <w:p/>
+    <w:p>
+      <w:pPr>
+        <w:pStyle w:val="Titre1"/>
+        <w:ind w:left="2124" w:firstLine="708"/>
+        <w:rPr>
+          <w:b/>
+          <w:color w:val="auto"/>
+        </w:rPr>
+      </w:pPr>
+      <w:r>
+        <w:rPr>
+          <w:b/>
+          <w:color w:val="auto"/>
+        </w:rPr>
+        <w:lastRenderedPageBreak/>
+        <w:t>Procédure d’utilisation</w:t>
+      </w:r>
+    </w:p>
+    <w:p/>
+    <w:p>
+      <w:r>
+        <w:t xml:space="preserve">Vous devez préciser </w:t>
+      </w:r>
+      <w:r>
+        <w:t xml:space="preserve">en argument </w:t>
+      </w:r>
+      <w:r>
+        <w:t>au linter</w:t>
+      </w:r>
+      <w:r>
+        <w:t>,</w:t>
+      </w:r>
+      <w:r>
+        <w:t xml:space="preserve"> le dossier contenant le(s) fichier(s) source(s) C a analysé.</w:t>
+      </w:r>
+    </w:p>
+    <w:p>
+      <w:r>
+        <w:t>Dans ce dossier</w:t>
+      </w:r>
+      <w:r>
+        <w:t xml:space="preserve">, il devra se trouver un fichier de configuration. </w:t>
+      </w:r>
+      <w:proofErr w:type="spellStart"/>
       <w:proofErr w:type="gramStart"/>
       <w:r>
-        <w:t>compiler ,</w:t>
-      </w:r>
+        <w:t>lconf</w:t>
+      </w:r>
+      <w:proofErr w:type="spellEnd"/>
       <w:proofErr w:type="gramEnd"/>
       <w:r>
-        <w:t xml:space="preserve"> il vous suffit de lancer l’application qui se trouve dans le dossier bin .</w:t>
-      </w:r>
-    </w:p>
-    <w:p/>
-    <w:p/>
-    <w:p/>
+        <w:t xml:space="preserve"> pour activer les règles que vous souhaités vérifier.</w:t>
+      </w:r>
+    </w:p>
+    <w:p/>
+    <w:p>
+      <w:r>
+        <w:t xml:space="preserve">Exemple sous </w:t>
+      </w:r>
+      <w:r>
+        <w:t>W</w:t>
+      </w:r>
+      <w:r>
+        <w:t>indows : linterC</w:t>
+      </w:r>
+      <w:r>
+        <w:t>.exe C:/Dosssier1/DossierContenantDesFichiersAAnalyser</w:t>
+      </w:r>
+    </w:p>
+    <w:p/>
+    <w:p>
+      <w:r>
+        <w:rPr>
+          <w:noProof/>
+        </w:rPr>
+        <w:drawing>
+          <wp:inline distT="0" distB="0" distL="0" distR="0" wp14:anchorId="5DCCC41A" wp14:editId="3433CDDA">
+            <wp:extent cx="5760720" cy="396240"/>
+            <wp:effectExtent l="0" t="0" r="0" b="3810"/>
+            <wp:docPr id="1" name="Image 1"/>
+            <wp:cNvGraphicFramePr>
+              <a:graphicFrameLocks xmlns:a="http://schemas.openxmlformats.org/drawingml/2006/main" noChangeAspect="1"/>
+            </wp:cNvGraphicFramePr>
+            <a:graphic xmlns:a="http://schemas.openxmlformats.org/drawingml/2006/main">
+              <a:graphicData uri="http://schemas.openxmlformats.org/drawingml/2006/picture">
+                <pic:pic xmlns:pic="http://schemas.openxmlformats.org/drawingml/2006/picture">
+                  <pic:nvPicPr>
+                    <pic:cNvPr id="1" name=""/>
+                    <pic:cNvPicPr/>
+                  </pic:nvPicPr>
+                  <pic:blipFill>
+                    <a:blip r:embed="rId16"/>
+                    <a:stretch>
+                      <a:fillRect/>
+                    </a:stretch>
+                  </pic:blipFill>
+                  <pic:spPr>
+                    <a:xfrm>
+                      <a:off x="0" y="0"/>
+                      <a:ext cx="5760720" cy="396240"/>
+                    </a:xfrm>
+                    <a:prstGeom prst="rect">
+                      <a:avLst/>
+                    </a:prstGeom>
+                  </pic:spPr>
+                </pic:pic>
+              </a:graphicData>
+            </a:graphic>
+          </wp:inline>
+        </w:drawing>
+      </w:r>
+    </w:p>
+    <w:p/>
+    <w:p/>
+    <w:p/>
+    <w:p/>
+    <w:p/>
+    <w:p/>
+    <w:p/>
+    <w:p/>
+    <w:p/>
+    <w:p/>
+    <w:p/>
+    <w:p/>
+    <w:p/>
+    <w:p/>
+    <w:p/>
+    <w:p/>
+    <w:p/>
+    <w:p/>
+    <w:p/>
+    <w:p/>
+    <w:p/>
+    <w:p/>
+    <w:p/>
+    <w:p>
+      <w:pPr>
+        <w:pStyle w:val="Titre1"/>
+        <w:ind w:left="2832"/>
+        <w:rPr>
+          <w:b/>
+          <w:color w:val="auto"/>
+        </w:rPr>
+      </w:pPr>
+      <w:r>
+        <w:rPr>
+          <w:b/>
+          <w:color w:val="auto"/>
+        </w:rPr>
+        <w:t>Bilan du projet</w:t>
+      </w:r>
+    </w:p>
+    <w:p/>
+    <w:p/>
+    <w:p>
+      <w:r>
+        <w:t xml:space="preserve">Ressentit du projet par </w:t>
+      </w:r>
+      <w:proofErr w:type="gramStart"/>
+      <w:r>
+        <w:t>élève .</w:t>
+      </w:r>
+      <w:proofErr w:type="gramEnd"/>
+    </w:p>
+    <w:p/>
+    <w:p/>
+    <w:p>
+      <w:pPr>
+        <w:pStyle w:val="Titre2"/>
+      </w:pPr>
+      <w:r>
+        <w:rPr>
+          <w:rStyle w:val="Titre2Car"/>
+          <w:b/>
+          <w:color w:val="auto"/>
+        </w:rPr>
+        <w:t>Allan MAUBERT</w:t>
+      </w:r>
+      <w:r>
+        <w:t> </w:t>
+      </w:r>
+    </w:p>
+    <w:p>
+      <w:pPr>
+        <w:pStyle w:val="Titre3"/>
+        <w:numPr>
+          <w:ilvl w:val="0"/>
+          <w:numId w:val="14"/>
+        </w:numPr>
+        <w:rPr>
+          <w:b/>
+          <w:color w:val="auto"/>
+        </w:rPr>
+      </w:pPr>
+      <w:r>
+        <w:rPr>
+          <w:b/>
+          <w:color w:val="auto"/>
+        </w:rPr>
+        <w:t>Difficultés techniques rencontrées</w:t>
+      </w:r>
+    </w:p>
+    <w:p/>
+    <w:p>
+      <w:pPr>
+        <w:pStyle w:val="Titre2"/>
+        <w:rPr>
+          <w:b/>
+          <w:color w:val="auto"/>
+        </w:rPr>
+      </w:pPr>
+      <w:r>
+        <w:rPr>
+          <w:b/>
+          <w:color w:val="auto"/>
+        </w:rPr>
+        <w:t>Guillaume CASSOLY</w:t>
+      </w:r>
+    </w:p>
+    <w:p>
+      <w:pPr>
+        <w:pStyle w:val="Titre3"/>
+        <w:numPr>
+          <w:ilvl w:val="0"/>
+          <w:numId w:val="15"/>
+        </w:numPr>
+        <w:rPr>
+          <w:b/>
+          <w:color w:val="auto"/>
+        </w:rPr>
+      </w:pPr>
+      <w:r>
+        <w:rPr>
+          <w:b/>
+          <w:color w:val="auto"/>
+        </w:rPr>
+        <w:t>Difficultés techniques rencontrées</w:t>
+      </w:r>
+    </w:p>
     <w:p>
       <w:bookmarkStart w:id="0" w:name="_GoBack"/>
       <w:bookmarkEnd w:id="0"/>
     </w:p>
     <w:p/>
+    <w:p>
+      <w:pPr>
+        <w:pStyle w:val="Titre2"/>
+        <w:rPr>
+          <w:b/>
+          <w:color w:val="auto"/>
+        </w:rPr>
+      </w:pPr>
+      <w:r>
+        <w:rPr>
+          <w:b/>
+          <w:color w:val="auto"/>
+        </w:rPr>
+        <w:t>Hugo THERAL</w:t>
+      </w:r>
+    </w:p>
+    <w:p>
+      <w:pPr>
+        <w:pStyle w:val="Titre3"/>
+        <w:numPr>
+          <w:ilvl w:val="0"/>
+          <w:numId w:val="16"/>
+        </w:numPr>
+        <w:rPr>
+          <w:b/>
+          <w:color w:val="auto"/>
+        </w:rPr>
+      </w:pPr>
+      <w:r>
+        <w:rPr>
+          <w:b/>
+          <w:color w:val="auto"/>
+        </w:rPr>
+        <w:t>Difficultés techniques rencontrées</w:t>
+      </w:r>
+    </w:p>
     <w:p/>
     <w:p/>
     <w:p/>
@@ -5383,6 +5681,95 @@
     </w:lvl>
   </w:abstractNum>
   <w:abstractNum w:abstractNumId="2" w15:restartNumberingAfterBreak="0">
+    <w:nsid w:val="10DB5BBD"/>
+    <w:multiLevelType w:val="hybridMultilevel"/>
+    <w:tmpl w:val="91280F42"/>
+    <w:lvl w:ilvl="0" w:tplc="040C000F">
+      <w:start w:val="1"/>
+      <w:numFmt w:val="decimal"/>
+      <w:lvlText w:val="%1."/>
+      <w:lvlJc w:val="left"/>
+      <w:pPr>
+        <w:ind w:left="720" w:hanging="360"/>
+      </w:pPr>
+      <w:rPr>
+        <w:rFonts w:hint="default"/>
+      </w:rPr>
+    </w:lvl>
+    <w:lvl w:ilvl="1" w:tplc="040C0019" w:tentative="1">
+      <w:start w:val="1"/>
+      <w:numFmt w:val="lowerLetter"/>
+      <w:lvlText w:val="%2."/>
+      <w:lvlJc w:val="left"/>
+      <w:pPr>
+        <w:ind w:left="1440" w:hanging="360"/>
+      </w:pPr>
+    </w:lvl>
+    <w:lvl w:ilvl="2" w:tplc="040C001B" w:tentative="1">
+      <w:start w:val="1"/>
+      <w:numFmt w:val="lowerRoman"/>
+      <w:lvlText w:val="%3."/>
+      <w:lvlJc w:val="right"/>
+      <w:pPr>
+        <w:ind w:left="2160" w:hanging="180"/>
+      </w:pPr>
+    </w:lvl>
+    <w:lvl w:ilvl="3" w:tplc="040C000F" w:tentative="1">
+      <w:start w:val="1"/>
+      <w:numFmt w:val="decimal"/>
+      <w:lvlText w:val="%4."/>
+      <w:lvlJc w:val="left"/>
+      <w:pPr>
+        <w:ind w:left="2880" w:hanging="360"/>
+      </w:pPr>
+    </w:lvl>
+    <w:lvl w:ilvl="4" w:tplc="040C0019" w:tentative="1">
+      <w:start w:val="1"/>
+      <w:numFmt w:val="lowerLetter"/>
+      <w:lvlText w:val="%5."/>
+      <w:lvlJc w:val="left"/>
+      <w:pPr>
+        <w:ind w:left="3600" w:hanging="360"/>
+      </w:pPr>
+    </w:lvl>
+    <w:lvl w:ilvl="5" w:tplc="040C001B" w:tentative="1">
+      <w:start w:val="1"/>
+      <w:numFmt w:val="lowerRoman"/>
+      <w:lvlText w:val="%6."/>
+      <w:lvlJc w:val="right"/>
+      <w:pPr>
+        <w:ind w:left="4320" w:hanging="180"/>
+      </w:pPr>
+    </w:lvl>
+    <w:lvl w:ilvl="6" w:tplc="040C000F" w:tentative="1">
+      <w:start w:val="1"/>
+      <w:numFmt w:val="decimal"/>
+      <w:lvlText w:val="%7."/>
+      <w:lvlJc w:val="left"/>
+      <w:pPr>
+        <w:ind w:left="5040" w:hanging="360"/>
+      </w:pPr>
+    </w:lvl>
+    <w:lvl w:ilvl="7" w:tplc="040C0019" w:tentative="1">
+      <w:start w:val="1"/>
+      <w:numFmt w:val="lowerLetter"/>
+      <w:lvlText w:val="%8."/>
+      <w:lvlJc w:val="left"/>
+      <w:pPr>
+        <w:ind w:left="5760" w:hanging="360"/>
+      </w:pPr>
+    </w:lvl>
+    <w:lvl w:ilvl="8" w:tplc="040C001B" w:tentative="1">
+      <w:start w:val="1"/>
+      <w:numFmt w:val="lowerRoman"/>
+      <w:lvlText w:val="%9."/>
+      <w:lvlJc w:val="right"/>
+      <w:pPr>
+        <w:ind w:left="6480" w:hanging="180"/>
+      </w:pPr>
+    </w:lvl>
+  </w:abstractNum>
+  <w:abstractNum w:abstractNumId="3" w15:restartNumberingAfterBreak="0">
     <w:nsid w:val="11257887"/>
     <w:multiLevelType w:val="hybridMultilevel"/>
     <w:tmpl w:val="5748FF88"/>
@@ -5495,7 +5882,7 @@
       </w:rPr>
     </w:lvl>
   </w:abstractNum>
-  <w:abstractNum w:abstractNumId="3" w15:restartNumberingAfterBreak="0">
+  <w:abstractNum w:abstractNumId="4" w15:restartNumberingAfterBreak="0">
     <w:nsid w:val="1CE7717D"/>
     <w:multiLevelType w:val="hybridMultilevel"/>
     <w:tmpl w:val="19260A90"/>
@@ -5585,7 +5972,7 @@
       </w:pPr>
     </w:lvl>
   </w:abstractNum>
-  <w:abstractNum w:abstractNumId="4" w15:restartNumberingAfterBreak="0">
+  <w:abstractNum w:abstractNumId="5" w15:restartNumberingAfterBreak="0">
     <w:nsid w:val="20435C21"/>
     <w:multiLevelType w:val="multilevel"/>
     <w:tmpl w:val="D9F29DFA"/>
@@ -5709,7 +6096,7 @@
       </w:rPr>
     </w:lvl>
   </w:abstractNum>
-  <w:abstractNum w:abstractNumId="5" w15:restartNumberingAfterBreak="0">
+  <w:abstractNum w:abstractNumId="6" w15:restartNumberingAfterBreak="0">
     <w:nsid w:val="23024712"/>
     <w:multiLevelType w:val="hybridMultilevel"/>
     <w:tmpl w:val="920EB86A"/>
@@ -5821,7 +6208,7 @@
       </w:rPr>
     </w:lvl>
   </w:abstractNum>
-  <w:abstractNum w:abstractNumId="6" w15:restartNumberingAfterBreak="0">
+  <w:abstractNum w:abstractNumId="7" w15:restartNumberingAfterBreak="0">
     <w:nsid w:val="373B1560"/>
     <w:multiLevelType w:val="hybridMultilevel"/>
     <w:tmpl w:val="9C1685CE"/>
@@ -5912,7 +6299,7 @@
       </w:pPr>
     </w:lvl>
   </w:abstractNum>
-  <w:abstractNum w:abstractNumId="7" w15:restartNumberingAfterBreak="0">
+  <w:abstractNum w:abstractNumId="8" w15:restartNumberingAfterBreak="0">
     <w:nsid w:val="46B54BD1"/>
     <w:multiLevelType w:val="hybridMultilevel"/>
     <w:tmpl w:val="9D66FE2E"/>
@@ -6001,7 +6388,96 @@
       </w:pPr>
     </w:lvl>
   </w:abstractNum>
-  <w:abstractNum w:abstractNumId="8" w15:restartNumberingAfterBreak="0">
+  <w:abstractNum w:abstractNumId="9" w15:restartNumberingAfterBreak="0">
+    <w:nsid w:val="4FEC589B"/>
+    <w:multiLevelType w:val="hybridMultilevel"/>
+    <w:tmpl w:val="EC1C6B0E"/>
+    <w:lvl w:ilvl="0" w:tplc="040C000F">
+      <w:start w:val="1"/>
+      <w:numFmt w:val="decimal"/>
+      <w:lvlText w:val="%1."/>
+      <w:lvlJc w:val="left"/>
+      <w:pPr>
+        <w:ind w:left="720" w:hanging="360"/>
+      </w:pPr>
+      <w:rPr>
+        <w:rFonts w:hint="default"/>
+      </w:rPr>
+    </w:lvl>
+    <w:lvl w:ilvl="1" w:tplc="040C0019" w:tentative="1">
+      <w:start w:val="1"/>
+      <w:numFmt w:val="lowerLetter"/>
+      <w:lvlText w:val="%2."/>
+      <w:lvlJc w:val="left"/>
+      <w:pPr>
+        <w:ind w:left="1440" w:hanging="360"/>
+      </w:pPr>
+    </w:lvl>
+    <w:lvl w:ilvl="2" w:tplc="040C001B" w:tentative="1">
+      <w:start w:val="1"/>
+      <w:numFmt w:val="lowerRoman"/>
+      <w:lvlText w:val="%3."/>
+      <w:lvlJc w:val="right"/>
+      <w:pPr>
+        <w:ind w:left="2160" w:hanging="180"/>
+      </w:pPr>
+    </w:lvl>
+    <w:lvl w:ilvl="3" w:tplc="040C000F" w:tentative="1">
+      <w:start w:val="1"/>
+      <w:numFmt w:val="decimal"/>
+      <w:lvlText w:val="%4."/>
+      <w:lvlJc w:val="left"/>
+      <w:pPr>
+        <w:ind w:left="2880" w:hanging="360"/>
+      </w:pPr>
+    </w:lvl>
+    <w:lvl w:ilvl="4" w:tplc="040C0019" w:tentative="1">
+      <w:start w:val="1"/>
+      <w:numFmt w:val="lowerLetter"/>
+      <w:lvlText w:val="%5."/>
+      <w:lvlJc w:val="left"/>
+      <w:pPr>
+        <w:ind w:left="3600" w:hanging="360"/>
+      </w:pPr>
+    </w:lvl>
+    <w:lvl w:ilvl="5" w:tplc="040C001B" w:tentative="1">
+      <w:start w:val="1"/>
+      <w:numFmt w:val="lowerRoman"/>
+      <w:lvlText w:val="%6."/>
+      <w:lvlJc w:val="right"/>
+      <w:pPr>
+        <w:ind w:left="4320" w:hanging="180"/>
+      </w:pPr>
+    </w:lvl>
+    <w:lvl w:ilvl="6" w:tplc="040C000F" w:tentative="1">
+      <w:start w:val="1"/>
+      <w:numFmt w:val="decimal"/>
+      <w:lvlText w:val="%7."/>
+      <w:lvlJc w:val="left"/>
+      <w:pPr>
+        <w:ind w:left="5040" w:hanging="360"/>
+      </w:pPr>
+    </w:lvl>
+    <w:lvl w:ilvl="7" w:tplc="040C0019" w:tentative="1">
+      <w:start w:val="1"/>
+      <w:numFmt w:val="lowerLetter"/>
+      <w:lvlText w:val="%8."/>
+      <w:lvlJc w:val="left"/>
+      <w:pPr>
+        <w:ind w:left="5760" w:hanging="360"/>
+      </w:pPr>
+    </w:lvl>
+    <w:lvl w:ilvl="8" w:tplc="040C001B" w:tentative="1">
+      <w:start w:val="1"/>
+      <w:numFmt w:val="lowerRoman"/>
+      <w:lvlText w:val="%9."/>
+      <w:lvlJc w:val="right"/>
+      <w:pPr>
+        <w:ind w:left="6480" w:hanging="180"/>
+      </w:pPr>
+    </w:lvl>
+  </w:abstractNum>
+  <w:abstractNum w:abstractNumId="10" w15:restartNumberingAfterBreak="0">
     <w:nsid w:val="59892B7A"/>
     <w:multiLevelType w:val="hybridMultilevel"/>
     <w:tmpl w:val="C8A04CE0"/>
@@ -6090,7 +6566,363 @@
       </w:pPr>
     </w:lvl>
   </w:abstractNum>
-  <w:abstractNum w:abstractNumId="9" w15:restartNumberingAfterBreak="0">
+  <w:abstractNum w:abstractNumId="11" w15:restartNumberingAfterBreak="0">
+    <w:nsid w:val="5A5F3C9A"/>
+    <w:multiLevelType w:val="hybridMultilevel"/>
+    <w:tmpl w:val="EC1C6B0E"/>
+    <w:lvl w:ilvl="0" w:tplc="040C000F">
+      <w:start w:val="1"/>
+      <w:numFmt w:val="decimal"/>
+      <w:lvlText w:val="%1."/>
+      <w:lvlJc w:val="left"/>
+      <w:pPr>
+        <w:ind w:left="720" w:hanging="360"/>
+      </w:pPr>
+      <w:rPr>
+        <w:rFonts w:hint="default"/>
+      </w:rPr>
+    </w:lvl>
+    <w:lvl w:ilvl="1" w:tplc="040C0019" w:tentative="1">
+      <w:start w:val="1"/>
+      <w:numFmt w:val="lowerLetter"/>
+      <w:lvlText w:val="%2."/>
+      <w:lvlJc w:val="left"/>
+      <w:pPr>
+        <w:ind w:left="1440" w:hanging="360"/>
+      </w:pPr>
+    </w:lvl>
+    <w:lvl w:ilvl="2" w:tplc="040C001B" w:tentative="1">
+      <w:start w:val="1"/>
+      <w:numFmt w:val="lowerRoman"/>
+      <w:lvlText w:val="%3."/>
+      <w:lvlJc w:val="right"/>
+      <w:pPr>
+        <w:ind w:left="2160" w:hanging="180"/>
+      </w:pPr>
+    </w:lvl>
+    <w:lvl w:ilvl="3" w:tplc="040C000F" w:tentative="1">
+      <w:start w:val="1"/>
+      <w:numFmt w:val="decimal"/>
+      <w:lvlText w:val="%4."/>
+      <w:lvlJc w:val="left"/>
+      <w:pPr>
+        <w:ind w:left="2880" w:hanging="360"/>
+      </w:pPr>
+    </w:lvl>
+    <w:lvl w:ilvl="4" w:tplc="040C0019" w:tentative="1">
+      <w:start w:val="1"/>
+      <w:numFmt w:val="lowerLetter"/>
+      <w:lvlText w:val="%5."/>
+      <w:lvlJc w:val="left"/>
+      <w:pPr>
+        <w:ind w:left="3600" w:hanging="360"/>
+      </w:pPr>
+    </w:lvl>
+    <w:lvl w:ilvl="5" w:tplc="040C001B" w:tentative="1">
+      <w:start w:val="1"/>
+      <w:numFmt w:val="lowerRoman"/>
+      <w:lvlText w:val="%6."/>
+      <w:lvlJc w:val="right"/>
+      <w:pPr>
+        <w:ind w:left="4320" w:hanging="180"/>
+      </w:pPr>
+    </w:lvl>
+    <w:lvl w:ilvl="6" w:tplc="040C000F" w:tentative="1">
+      <w:start w:val="1"/>
+      <w:numFmt w:val="decimal"/>
+      <w:lvlText w:val="%7."/>
+      <w:lvlJc w:val="left"/>
+      <w:pPr>
+        <w:ind w:left="5040" w:hanging="360"/>
+      </w:pPr>
+    </w:lvl>
+    <w:lvl w:ilvl="7" w:tplc="040C0019" w:tentative="1">
+      <w:start w:val="1"/>
+      <w:numFmt w:val="lowerLetter"/>
+      <w:lvlText w:val="%8."/>
+      <w:lvlJc w:val="left"/>
+      <w:pPr>
+        <w:ind w:left="5760" w:hanging="360"/>
+      </w:pPr>
+    </w:lvl>
+    <w:lvl w:ilvl="8" w:tplc="040C001B" w:tentative="1">
+      <w:start w:val="1"/>
+      <w:numFmt w:val="lowerRoman"/>
+      <w:lvlText w:val="%9."/>
+      <w:lvlJc w:val="right"/>
+      <w:pPr>
+        <w:ind w:left="6480" w:hanging="180"/>
+      </w:pPr>
+    </w:lvl>
+  </w:abstractNum>
+  <w:abstractNum w:abstractNumId="12" w15:restartNumberingAfterBreak="0">
+    <w:nsid w:val="5B911837"/>
+    <w:multiLevelType w:val="hybridMultilevel"/>
+    <w:tmpl w:val="EC1C6B0E"/>
+    <w:lvl w:ilvl="0" w:tplc="040C000F">
+      <w:start w:val="1"/>
+      <w:numFmt w:val="decimal"/>
+      <w:lvlText w:val="%1."/>
+      <w:lvlJc w:val="left"/>
+      <w:pPr>
+        <w:ind w:left="720" w:hanging="360"/>
+      </w:pPr>
+      <w:rPr>
+        <w:rFonts w:hint="default"/>
+      </w:rPr>
+    </w:lvl>
+    <w:lvl w:ilvl="1" w:tplc="040C0019" w:tentative="1">
+      <w:start w:val="1"/>
+      <w:numFmt w:val="lowerLetter"/>
+      <w:lvlText w:val="%2."/>
+      <w:lvlJc w:val="left"/>
+      <w:pPr>
+        <w:ind w:left="1440" w:hanging="360"/>
+      </w:pPr>
+    </w:lvl>
+    <w:lvl w:ilvl="2" w:tplc="040C001B" w:tentative="1">
+      <w:start w:val="1"/>
+      <w:numFmt w:val="lowerRoman"/>
+      <w:lvlText w:val="%3."/>
+      <w:lvlJc w:val="right"/>
+      <w:pPr>
+        <w:ind w:left="2160" w:hanging="180"/>
+      </w:pPr>
+    </w:lvl>
+    <w:lvl w:ilvl="3" w:tplc="040C000F" w:tentative="1">
+      <w:start w:val="1"/>
+      <w:numFmt w:val="decimal"/>
+      <w:lvlText w:val="%4."/>
+      <w:lvlJc w:val="left"/>
+      <w:pPr>
+        <w:ind w:left="2880" w:hanging="360"/>
+      </w:pPr>
+    </w:lvl>
+    <w:lvl w:ilvl="4" w:tplc="040C0019" w:tentative="1">
+      <w:start w:val="1"/>
+      <w:numFmt w:val="lowerLetter"/>
+      <w:lvlText w:val="%5."/>
+      <w:lvlJc w:val="left"/>
+      <w:pPr>
+        <w:ind w:left="3600" w:hanging="360"/>
+      </w:pPr>
+    </w:lvl>
+    <w:lvl w:ilvl="5" w:tplc="040C001B" w:tentative="1">
+      <w:start w:val="1"/>
+      <w:numFmt w:val="lowerRoman"/>
+      <w:lvlText w:val="%6."/>
+      <w:lvlJc w:val="right"/>
+      <w:pPr>
+        <w:ind w:left="4320" w:hanging="180"/>
+      </w:pPr>
+    </w:lvl>
+    <w:lvl w:ilvl="6" w:tplc="040C000F" w:tentative="1">
+      <w:start w:val="1"/>
+      <w:numFmt w:val="decimal"/>
+      <w:lvlText w:val="%7."/>
+      <w:lvlJc w:val="left"/>
+      <w:pPr>
+        <w:ind w:left="5040" w:hanging="360"/>
+      </w:pPr>
+    </w:lvl>
+    <w:lvl w:ilvl="7" w:tplc="040C0019" w:tentative="1">
+      <w:start w:val="1"/>
+      <w:numFmt w:val="lowerLetter"/>
+      <w:lvlText w:val="%8."/>
+      <w:lvlJc w:val="left"/>
+      <w:pPr>
+        <w:ind w:left="5760" w:hanging="360"/>
+      </w:pPr>
+    </w:lvl>
+    <w:lvl w:ilvl="8" w:tplc="040C001B" w:tentative="1">
+      <w:start w:val="1"/>
+      <w:numFmt w:val="lowerRoman"/>
+      <w:lvlText w:val="%9."/>
+      <w:lvlJc w:val="right"/>
+      <w:pPr>
+        <w:ind w:left="6480" w:hanging="180"/>
+      </w:pPr>
+    </w:lvl>
+  </w:abstractNum>
+  <w:abstractNum w:abstractNumId="13" w15:restartNumberingAfterBreak="0">
+    <w:nsid w:val="5CAF5CEF"/>
+    <w:multiLevelType w:val="hybridMultilevel"/>
+    <w:tmpl w:val="91280F42"/>
+    <w:lvl w:ilvl="0" w:tplc="040C000F">
+      <w:start w:val="1"/>
+      <w:numFmt w:val="decimal"/>
+      <w:lvlText w:val="%1."/>
+      <w:lvlJc w:val="left"/>
+      <w:pPr>
+        <w:ind w:left="720" w:hanging="360"/>
+      </w:pPr>
+      <w:rPr>
+        <w:rFonts w:hint="default"/>
+      </w:rPr>
+    </w:lvl>
+    <w:lvl w:ilvl="1" w:tplc="040C0019" w:tentative="1">
+      <w:start w:val="1"/>
+      <w:numFmt w:val="lowerLetter"/>
+      <w:lvlText w:val="%2."/>
+      <w:lvlJc w:val="left"/>
+      <w:pPr>
+        <w:ind w:left="1440" w:hanging="360"/>
+      </w:pPr>
+    </w:lvl>
+    <w:lvl w:ilvl="2" w:tplc="040C001B" w:tentative="1">
+      <w:start w:val="1"/>
+      <w:numFmt w:val="lowerRoman"/>
+      <w:lvlText w:val="%3."/>
+      <w:lvlJc w:val="right"/>
+      <w:pPr>
+        <w:ind w:left="2160" w:hanging="180"/>
+      </w:pPr>
+    </w:lvl>
+    <w:lvl w:ilvl="3" w:tplc="040C000F" w:tentative="1">
+      <w:start w:val="1"/>
+      <w:numFmt w:val="decimal"/>
+      <w:lvlText w:val="%4."/>
+      <w:lvlJc w:val="left"/>
+      <w:pPr>
+        <w:ind w:left="2880" w:hanging="360"/>
+      </w:pPr>
+    </w:lvl>
+    <w:lvl w:ilvl="4" w:tplc="040C0019" w:tentative="1">
+      <w:start w:val="1"/>
+      <w:numFmt w:val="lowerLetter"/>
+      <w:lvlText w:val="%5."/>
+      <w:lvlJc w:val="left"/>
+      <w:pPr>
+        <w:ind w:left="3600" w:hanging="360"/>
+      </w:pPr>
+    </w:lvl>
+    <w:lvl w:ilvl="5" w:tplc="040C001B" w:tentative="1">
+      <w:start w:val="1"/>
+      <w:numFmt w:val="lowerRoman"/>
+      <w:lvlText w:val="%6."/>
+      <w:lvlJc w:val="right"/>
+      <w:pPr>
+        <w:ind w:left="4320" w:hanging="180"/>
+      </w:pPr>
+    </w:lvl>
+    <w:lvl w:ilvl="6" w:tplc="040C000F" w:tentative="1">
+      <w:start w:val="1"/>
+      <w:numFmt w:val="decimal"/>
+      <w:lvlText w:val="%7."/>
+      <w:lvlJc w:val="left"/>
+      <w:pPr>
+        <w:ind w:left="5040" w:hanging="360"/>
+      </w:pPr>
+    </w:lvl>
+    <w:lvl w:ilvl="7" w:tplc="040C0019" w:tentative="1">
+      <w:start w:val="1"/>
+      <w:numFmt w:val="lowerLetter"/>
+      <w:lvlText w:val="%8."/>
+      <w:lvlJc w:val="left"/>
+      <w:pPr>
+        <w:ind w:left="5760" w:hanging="360"/>
+      </w:pPr>
+    </w:lvl>
+    <w:lvl w:ilvl="8" w:tplc="040C001B" w:tentative="1">
+      <w:start w:val="1"/>
+      <w:numFmt w:val="lowerRoman"/>
+      <w:lvlText w:val="%9."/>
+      <w:lvlJc w:val="right"/>
+      <w:pPr>
+        <w:ind w:left="6480" w:hanging="180"/>
+      </w:pPr>
+    </w:lvl>
+  </w:abstractNum>
+  <w:abstractNum w:abstractNumId="14" w15:restartNumberingAfterBreak="0">
+    <w:nsid w:val="62760B25"/>
+    <w:multiLevelType w:val="hybridMultilevel"/>
+    <w:tmpl w:val="E9C4C96A"/>
+    <w:lvl w:ilvl="0" w:tplc="040C000F">
+      <w:start w:val="1"/>
+      <w:numFmt w:val="decimal"/>
+      <w:lvlText w:val="%1."/>
+      <w:lvlJc w:val="left"/>
+      <w:pPr>
+        <w:ind w:left="720" w:hanging="360"/>
+      </w:pPr>
+      <w:rPr>
+        <w:rFonts w:hint="default"/>
+      </w:rPr>
+    </w:lvl>
+    <w:lvl w:ilvl="1" w:tplc="040C0019" w:tentative="1">
+      <w:start w:val="1"/>
+      <w:numFmt w:val="lowerLetter"/>
+      <w:lvlText w:val="%2."/>
+      <w:lvlJc w:val="left"/>
+      <w:pPr>
+        <w:ind w:left="1440" w:hanging="360"/>
+      </w:pPr>
+    </w:lvl>
+    <w:lvl w:ilvl="2" w:tplc="040C001B" w:tentative="1">
+      <w:start w:val="1"/>
+      <w:numFmt w:val="lowerRoman"/>
+      <w:lvlText w:val="%3."/>
+      <w:lvlJc w:val="right"/>
+      <w:pPr>
+        <w:ind w:left="2160" w:hanging="180"/>
+      </w:pPr>
+    </w:lvl>
+    <w:lvl w:ilvl="3" w:tplc="040C000F" w:tentative="1">
+      <w:start w:val="1"/>
+      <w:numFmt w:val="decimal"/>
+      <w:lvlText w:val="%4."/>
+      <w:lvlJc w:val="left"/>
+      <w:pPr>
+        <w:ind w:left="2880" w:hanging="360"/>
+      </w:pPr>
+    </w:lvl>
+    <w:lvl w:ilvl="4" w:tplc="040C0019" w:tentative="1">
+      <w:start w:val="1"/>
+      <w:numFmt w:val="lowerLetter"/>
+      <w:lvlText w:val="%5."/>
+      <w:lvlJc w:val="left"/>
+      <w:pPr>
+        <w:ind w:left="3600" w:hanging="360"/>
+      </w:pPr>
+    </w:lvl>
+    <w:lvl w:ilvl="5" w:tplc="040C001B" w:tentative="1">
+      <w:start w:val="1"/>
+      <w:numFmt w:val="lowerRoman"/>
+      <w:lvlText w:val="%6."/>
+      <w:lvlJc w:val="right"/>
+      <w:pPr>
+        <w:ind w:left="4320" w:hanging="180"/>
+      </w:pPr>
+    </w:lvl>
+    <w:lvl w:ilvl="6" w:tplc="040C000F" w:tentative="1">
+      <w:start w:val="1"/>
+      <w:numFmt w:val="decimal"/>
+      <w:lvlText w:val="%7."/>
+      <w:lvlJc w:val="left"/>
+      <w:pPr>
+        <w:ind w:left="5040" w:hanging="360"/>
+      </w:pPr>
+    </w:lvl>
+    <w:lvl w:ilvl="7" w:tplc="040C0019" w:tentative="1">
+      <w:start w:val="1"/>
+      <w:numFmt w:val="lowerLetter"/>
+      <w:lvlText w:val="%8."/>
+      <w:lvlJc w:val="left"/>
+      <w:pPr>
+        <w:ind w:left="5760" w:hanging="360"/>
+      </w:pPr>
+    </w:lvl>
+    <w:lvl w:ilvl="8" w:tplc="040C001B" w:tentative="1">
+      <w:start w:val="1"/>
+      <w:numFmt w:val="lowerRoman"/>
+      <w:lvlText w:val="%9."/>
+      <w:lvlJc w:val="right"/>
+      <w:pPr>
+        <w:ind w:left="6480" w:hanging="180"/>
+      </w:pPr>
+    </w:lvl>
+  </w:abstractNum>
+  <w:abstractNum w:abstractNumId="15" w15:restartNumberingAfterBreak="0">
     <w:nsid w:val="79F20BEF"/>
     <w:multiLevelType w:val="hybridMultilevel"/>
     <w:tmpl w:val="A5F64488"/>
@@ -6182,22 +7014,22 @@
     </w:lvl>
   </w:abstractNum>
   <w:num w:numId="1">
+    <w:abstractNumId w:val="6"/>
+  </w:num>
+  <w:num w:numId="2">
+    <w:abstractNumId w:val="4"/>
+  </w:num>
+  <w:num w:numId="3">
+    <w:abstractNumId w:val="3"/>
+  </w:num>
+  <w:num w:numId="4">
+    <w:abstractNumId w:val="10"/>
+  </w:num>
+  <w:num w:numId="5">
     <w:abstractNumId w:val="5"/>
   </w:num>
-  <w:num w:numId="2">
-    <w:abstractNumId w:val="3"/>
-  </w:num>
-  <w:num w:numId="3">
-    <w:abstractNumId w:val="2"/>
-  </w:num>
-  <w:num w:numId="4">
+  <w:num w:numId="6">
     <w:abstractNumId w:val="8"/>
-  </w:num>
-  <w:num w:numId="5">
-    <w:abstractNumId w:val="4"/>
-  </w:num>
-  <w:num w:numId="6">
-    <w:abstractNumId w:val="7"/>
   </w:num>
   <w:num w:numId="7">
     <w:abstractNumId w:val="0"/>
@@ -6206,10 +7038,28 @@
     <w:abstractNumId w:val="1"/>
   </w:num>
   <w:num w:numId="9">
+    <w:abstractNumId w:val="15"/>
+  </w:num>
+  <w:num w:numId="10">
+    <w:abstractNumId w:val="7"/>
+  </w:num>
+  <w:num w:numId="11">
+    <w:abstractNumId w:val="14"/>
+  </w:num>
+  <w:num w:numId="12">
+    <w:abstractNumId w:val="13"/>
+  </w:num>
+  <w:num w:numId="13">
+    <w:abstractNumId w:val="2"/>
+  </w:num>
+  <w:num w:numId="14">
+    <w:abstractNumId w:val="11"/>
+  </w:num>
+  <w:num w:numId="15">
     <w:abstractNumId w:val="9"/>
   </w:num>
-  <w:num w:numId="10">
-    <w:abstractNumId w:val="6"/>
+  <w:num w:numId="16">
+    <w:abstractNumId w:val="12"/>
   </w:num>
 </w:numbering>
 </file>

</xml_diff>

<commit_message>
set Document de Livraison.docx
</commit_message>
<xml_diff>
--- a/documentation/Document de Livraison.docx
+++ b/documentation/Document de Livraison.docx
@@ -529,14 +529,7 @@
                 <w:rFonts w:cstheme="minorHAnsi"/>
                 <w:bCs/>
               </w:rPr>
-              <w:t>O</w:t>
-            </w:r>
-            <w:r>
-              <w:rPr>
-                <w:rFonts w:cstheme="minorHAnsi"/>
-                <w:bCs/>
-              </w:rPr>
-              <w:t>perators-spacing</w:t>
+              <w:t>Operators-spacing</w:t>
             </w:r>
             <w:proofErr w:type="spellEnd"/>
           </w:p>
@@ -628,14 +621,7 @@
                 <w:rFonts w:cstheme="minorHAnsi"/>
                 <w:bCs/>
               </w:rPr>
-              <w:t>C</w:t>
-            </w:r>
-            <w:r>
-              <w:rPr>
-                <w:rFonts w:cstheme="minorHAnsi"/>
-                <w:bCs/>
-              </w:rPr>
-              <w:t>omma-</w:t>
+              <w:t>Comma-</w:t>
             </w:r>
             <w:proofErr w:type="spellStart"/>
             <w:r>
@@ -803,19 +789,7 @@
               <w:rPr>
                 <w:rFonts w:cstheme="minorHAnsi"/>
               </w:rPr>
-              <w:t>correspond au nombre d’espaces</w:t>
-            </w:r>
-            <w:r>
-              <w:rPr>
-                <w:rFonts w:cstheme="minorHAnsi"/>
-              </w:rPr>
-              <w:t xml:space="preserve"> </w:t>
-            </w:r>
-            <w:r>
-              <w:rPr>
-                <w:rFonts w:cstheme="minorHAnsi"/>
-              </w:rPr>
-              <w:t>du décalage.</w:t>
+              <w:t>correspond au nombre d’espaces du décalage.</w:t>
             </w:r>
           </w:p>
         </w:tc>
@@ -1347,13 +1321,7 @@
               <w:rPr>
                 <w:b/>
               </w:rPr>
-              <w:t xml:space="preserve">Règles </w:t>
-            </w:r>
-            <w:r>
-              <w:rPr>
-                <w:b/>
-              </w:rPr>
-              <w:t>sur les variables et fonctions</w:t>
+              <w:t>Règles sur les variables et fonctions</w:t>
             </w:r>
           </w:p>
         </w:tc>
@@ -1397,25 +1365,7 @@
               <w:rPr>
                 <w:b/>
               </w:rPr>
-              <w:t>Valeur</w:t>
-            </w:r>
-            <w:r>
-              <w:rPr>
-                <w:b/>
-              </w:rPr>
-              <w:t>s</w:t>
-            </w:r>
-            <w:r>
-              <w:rPr>
-                <w:b/>
-              </w:rPr>
-              <w:t xml:space="preserve"> possible</w:t>
-            </w:r>
-            <w:r>
-              <w:rPr>
-                <w:b/>
-              </w:rPr>
-              <w:t>s</w:t>
+              <w:t>Valeurs possibles</w:t>
             </w:r>
           </w:p>
         </w:tc>
@@ -2542,23 +2492,7 @@
           <w:b/>
           <w:bCs/>
         </w:rPr>
-        <w:t xml:space="preserve">Voici le format du </w:t>
-      </w:r>
-      <w:r>
-        <w:rPr>
-          <w:rFonts w:cstheme="minorHAnsi"/>
-          <w:b/>
-          <w:bCs/>
-        </w:rPr>
-        <w:t>fichier :</w:t>
-      </w:r>
-      <w:r>
-        <w:rPr>
-          <w:rFonts w:cstheme="minorHAnsi"/>
-          <w:b/>
-          <w:bCs/>
-        </w:rPr>
-        <w:t xml:space="preserve"> </w:t>
+        <w:t xml:space="preserve">Voici le format du fichier : </w:t>
       </w:r>
     </w:p>
     <w:p>
@@ -2959,37 +2893,7 @@
         <w:rPr>
           <w:rFonts w:cstheme="minorHAnsi"/>
         </w:rPr>
-        <w:t xml:space="preserve"> (Permet de récupérer des options depuis</w:t>
-      </w:r>
-      <w:r>
-        <w:rPr>
-          <w:rFonts w:cstheme="minorHAnsi"/>
-        </w:rPr>
-        <w:t xml:space="preserve"> </w:t>
-      </w:r>
-      <w:r>
-        <w:rPr>
-          <w:rFonts w:cstheme="minorHAnsi"/>
-        </w:rPr>
-        <w:t xml:space="preserve">un autre </w:t>
-      </w:r>
-      <w:r>
-        <w:rPr>
-          <w:rFonts w:cstheme="minorHAnsi"/>
-        </w:rPr>
-        <w:t>fi</w:t>
-      </w:r>
-      <w:r>
-        <w:rPr>
-          <w:rFonts w:cstheme="minorHAnsi"/>
-        </w:rPr>
-        <w:t>chier de configuration)</w:t>
-      </w:r>
-      <w:r>
-        <w:rPr>
-          <w:rFonts w:cstheme="minorHAnsi"/>
-        </w:rPr>
-        <w:t xml:space="preserve"> .</w:t>
+        <w:t xml:space="preserve"> (Permet de récupérer des options depuis un autre fichier de configuration) .</w:t>
       </w:r>
     </w:p>
     <w:p>
@@ -3030,13 +2934,7 @@
         <w:rPr>
           <w:rFonts w:cstheme="minorHAnsi"/>
         </w:rPr>
-        <w:t xml:space="preserve"> Les règles de votre Linter</w:t>
-      </w:r>
-      <w:r>
-        <w:rPr>
-          <w:rFonts w:cstheme="minorHAnsi"/>
-        </w:rPr>
-        <w:t xml:space="preserve"> .</w:t>
+        <w:t xml:space="preserve"> Les règles de votre Linter .</w:t>
       </w:r>
     </w:p>
     <w:p>
@@ -3077,13 +2975,7 @@
         <w:rPr>
           <w:rFonts w:cstheme="minorHAnsi"/>
         </w:rPr>
-        <w:t xml:space="preserve"> Les fichiers à ne pas inclure lors de la lecture du dossier en cours</w:t>
-      </w:r>
-      <w:r>
-        <w:rPr>
-          <w:rFonts w:cstheme="minorHAnsi"/>
-        </w:rPr>
-        <w:t xml:space="preserve"> .</w:t>
+        <w:t xml:space="preserve"> Les fichiers à ne pas inclure lors de la lecture du dossier en cours .</w:t>
       </w:r>
     </w:p>
     <w:p>
@@ -3124,31 +3016,7 @@
         <w:rPr>
           <w:rFonts w:cstheme="minorHAnsi"/>
         </w:rPr>
-        <w:t xml:space="preserve"> Le parcours se fera de manière récursive, le Linter devra s’exécuter aussi dans</w:t>
-      </w:r>
-      <w:r>
-        <w:rPr>
-          <w:rFonts w:cstheme="minorHAnsi"/>
-        </w:rPr>
-        <w:t xml:space="preserve"> </w:t>
-      </w:r>
-      <w:r>
-        <w:rPr>
-          <w:rFonts w:cstheme="minorHAnsi"/>
-        </w:rPr>
-        <w:t xml:space="preserve">les sous </w:t>
-      </w:r>
-      <w:r>
-        <w:rPr>
-          <w:rFonts w:cstheme="minorHAnsi"/>
-        </w:rPr>
-        <w:t>d</w:t>
-      </w:r>
-      <w:r>
-        <w:rPr>
-          <w:rFonts w:cstheme="minorHAnsi"/>
-        </w:rPr>
-        <w:t>ossiers</w:t>
+        <w:t xml:space="preserve"> Le parcours se fera de manière récursive, le Linter devra s’exécuter aussi dans les sous dossiers</w:t>
       </w:r>
       <w:r>
         <w:rPr>
@@ -4423,19 +4291,7 @@
           <w:rPr>
             <w:rStyle w:val="Lienhypertexte"/>
           </w:rPr>
-          <w:t>https://www.youtube.com/watch?v=DHe</w:t>
-        </w:r>
-        <w:r>
-          <w:rPr>
-            <w:rStyle w:val="Lienhypertexte"/>
-          </w:rPr>
-          <w:t>k</w:t>
-        </w:r>
-        <w:r>
-          <w:rPr>
-            <w:rStyle w:val="Lienhypertexte"/>
-          </w:rPr>
-          <w:t>r3EtDOA</w:t>
+          <w:t>https://www.youtube.com/watch?v=DHekr3EtDOA</w:t>
         </w:r>
       </w:hyperlink>
     </w:p>
@@ -4470,10 +4326,7 @@
     </w:p>
     <w:p>
       <w:r>
-        <w:t>Tutoriel d’installation</w:t>
-      </w:r>
-      <w:r>
-        <w:t xml:space="preserve"> CMAKE : </w:t>
+        <w:t xml:space="preserve">Tutoriel d’installation CMAKE : </w:t>
       </w:r>
       <w:hyperlink r:id="rId11" w:history="1">
         <w:r>
@@ -5219,10 +5072,7 @@
     </w:p>
     <w:p>
       <w:r>
-        <w:t>Dans ce dossier</w:t>
-      </w:r>
-      <w:r>
-        <w:t xml:space="preserve">, il devra se trouver un fichier de configuration. </w:t>
+        <w:t xml:space="preserve">Dans ce dossier, il devra se trouver un fichier de configuration. </w:t>
       </w:r>
       <w:proofErr w:type="spellStart"/>
       <w:proofErr w:type="gramStart"/>
@@ -5339,11 +5189,9 @@
       <w:r>
         <w:t xml:space="preserve">Ressentit du projet par </w:t>
       </w:r>
-      <w:proofErr w:type="gramStart"/>
-      <w:r>
-        <w:t>élève .</w:t>
-      </w:r>
-      <w:proofErr w:type="gramEnd"/>
+      <w:r>
+        <w:t>élève.</w:t>
+      </w:r>
     </w:p>
     <w:p/>
     <w:p/>
@@ -5380,9 +5228,294 @@
           <w:b/>
           <w:color w:val="auto"/>
         </w:rPr>
-        <w:t>Difficultés techniques rencontrées</w:t>
-      </w:r>
-    </w:p>
+        <w:t>Difficultés techniques</w:t>
+      </w:r>
+      <w:r>
+        <w:rPr>
+          <w:b/>
+          <w:color w:val="auto"/>
+        </w:rPr>
+        <w:t xml:space="preserve"> et humains</w:t>
+      </w:r>
+      <w:r>
+        <w:rPr>
+          <w:b/>
+          <w:color w:val="auto"/>
+        </w:rPr>
+        <w:t xml:space="preserve"> rencontrées</w:t>
+      </w:r>
+    </w:p>
+    <w:p/>
+    <w:p>
+      <w:r>
+        <w:rPr>
+          <w:b/>
+        </w:rPr>
+        <w:t>Le Code</w:t>
+      </w:r>
+      <w:r>
+        <w:t> :</w:t>
+      </w:r>
+    </w:p>
+    <w:p>
+      <w:r>
+        <w:t xml:space="preserve">La construction des fichiers de </w:t>
+      </w:r>
+      <w:proofErr w:type="spellStart"/>
+      <w:r>
+        <w:t>builds</w:t>
+      </w:r>
+      <w:proofErr w:type="spellEnd"/>
+      <w:r>
+        <w:t xml:space="preserve">, ne sachant pas comment construire un </w:t>
+      </w:r>
+      <w:proofErr w:type="spellStart"/>
+      <w:r>
+        <w:t>makefile</w:t>
+      </w:r>
+      <w:proofErr w:type="spellEnd"/>
+      <w:r>
+        <w:t xml:space="preserve"> pour </w:t>
+      </w:r>
+      <w:proofErr w:type="spellStart"/>
+      <w:r>
+        <w:t>build</w:t>
+      </w:r>
+      <w:proofErr w:type="spellEnd"/>
+      <w:r>
+        <w:t xml:space="preserve"> un projet, je me suis documenté en conséquence, néanmoins je n’arrivais pas à faire ce que je voulais.  J’ai donc opté pour l’utilisation de </w:t>
+      </w:r>
+      <w:proofErr w:type="spellStart"/>
+      <w:r>
+        <w:t>cmake</w:t>
+      </w:r>
+      <w:proofErr w:type="spellEnd"/>
+      <w:r>
+        <w:t xml:space="preserve"> et avec l’aide d’un script de gérer les fichiers de </w:t>
+      </w:r>
+      <w:proofErr w:type="spellStart"/>
+      <w:r>
+        <w:t>build</w:t>
+      </w:r>
+      <w:proofErr w:type="spellEnd"/>
+      <w:r>
+        <w:t xml:space="preserve">, le binaire générer et les sources. La partie de </w:t>
+      </w:r>
+      <w:proofErr w:type="spellStart"/>
+      <w:r>
+        <w:t>build</w:t>
+      </w:r>
+      <w:proofErr w:type="spellEnd"/>
+      <w:r>
+        <w:t>, m’a pris un temps assez conséquent (entre 15 et 20 heures) pour arriver à un résultat peu satisfaisant.</w:t>
+      </w:r>
+    </w:p>
+    <w:p/>
+    <w:p>
+      <w:r>
+        <w:t>La récupération des informations du fichier de configuration dans une structure m’a posé pas mal de problème à cause notamment de l’allocation dynamique de mémoire.</w:t>
+      </w:r>
+    </w:p>
+    <w:p/>
+    <w:p>
+      <w:r>
+        <w:t>La difficulté des règles de la partie 2 était abordable, mais celles de la partie 3 étaient d’un tout autre niveau car il fallait faire beaucoup d’étapes (fonctionnalité) pour arriver à un résultat.</w:t>
+      </w:r>
+    </w:p>
+    <w:p>
+      <w:r>
+        <w:t xml:space="preserve">Un exemple concret : il fallait impérativement distinguer toute la liste des fonctions dans un fichier et leur contenu en mémoire pour pouvoir les analyser une par une. Cette fonctionnalité était un </w:t>
+      </w:r>
+      <w:proofErr w:type="spellStart"/>
+      <w:r>
+        <w:t>pré-requis</w:t>
+      </w:r>
+      <w:proofErr w:type="spellEnd"/>
+      <w:r>
+        <w:t xml:space="preserve"> (assez difficile) pour les règles de la partie 3. Je ne parlerai pas de la partie 4 car </w:t>
+      </w:r>
+      <w:proofErr w:type="gramStart"/>
+      <w:r>
+        <w:t>on a même pas</w:t>
+      </w:r>
+      <w:proofErr w:type="gramEnd"/>
+      <w:r>
+        <w:t xml:space="preserve"> réussi une seule règle de la par</w:t>
+      </w:r>
+      <w:r>
+        <w:t>tie 3.</w:t>
+      </w:r>
+    </w:p>
+    <w:p/>
+    <w:p>
+      <w:r>
+        <w:rPr>
+          <w:b/>
+        </w:rPr>
+        <w:t>Gestion du temps</w:t>
+      </w:r>
+      <w:r>
+        <w:t> :</w:t>
+      </w:r>
+    </w:p>
+    <w:p>
+      <w:r>
+        <w:t>Le temps a été très mal gérer puisque la totalité des membres du groupes à commencer à travailler au bout d’1 mois et qqe jours après le début du projet.</w:t>
+      </w:r>
+    </w:p>
+    <w:p>
+      <w:r>
+        <w:t>Un outil de planification des tâches avec des deadline ou des mini objectifs à atteindre aurait très certainement changer la donne.</w:t>
+      </w:r>
+    </w:p>
+    <w:p>
+      <w:r>
+        <w:rPr>
+          <w:b/>
+        </w:rPr>
+        <w:t>Le groupe</w:t>
+      </w:r>
+      <w:r>
+        <w:t> :</w:t>
+      </w:r>
+    </w:p>
+    <w:p>
+      <w:r>
+        <w:t xml:space="preserve">La communication a été assez difficile au sein du groupe, car on ne sait pas assez </w:t>
+      </w:r>
+      <w:r>
+        <w:t>concerter</w:t>
+      </w:r>
+      <w:r>
+        <w:t xml:space="preserve"> au début et surtout mis d’accord sur une façon de procéder suffisamment claire pour démarrer le projet sur de bonne condition.</w:t>
+      </w:r>
+    </w:p>
+    <w:p>
+      <w:r>
+        <w:lastRenderedPageBreak/>
+        <w:t xml:space="preserve">Le workflow n’a pas été respecté, nous voulions opter pour un workflow type </w:t>
+      </w:r>
+      <w:r>
+        <w:rPr>
+          <w:b/>
+        </w:rPr>
+        <w:t xml:space="preserve">pull </w:t>
+      </w:r>
+      <w:proofErr w:type="spellStart"/>
+      <w:r>
+        <w:rPr>
+          <w:b/>
+        </w:rPr>
+        <w:t>request</w:t>
+      </w:r>
+      <w:proofErr w:type="spellEnd"/>
+      <w:r>
+        <w:t xml:space="preserve"> avec git et </w:t>
+      </w:r>
+      <w:proofErr w:type="spellStart"/>
+      <w:r>
+        <w:t>github</w:t>
+      </w:r>
+      <w:proofErr w:type="spellEnd"/>
+      <w:r>
+        <w:t xml:space="preserve"> car</w:t>
+      </w:r>
+      <w:r>
+        <w:t xml:space="preserve"> </w:t>
+      </w:r>
+      <w:r>
+        <w:rPr>
+          <w:u w:val="single"/>
+        </w:rPr>
+        <w:t>tous</w:t>
+      </w:r>
+      <w:r>
+        <w:t xml:space="preserve"> les membres ne savent pas utiliser </w:t>
+      </w:r>
+      <w:r>
+        <w:t>suffisamment</w:t>
+      </w:r>
+      <w:r>
+        <w:t xml:space="preserve"> </w:t>
+      </w:r>
+      <w:r>
+        <w:t>ces outils</w:t>
+      </w:r>
+      <w:r>
+        <w:t>.</w:t>
+      </w:r>
+    </w:p>
+    <w:p>
+      <w:r>
+        <w:t>Quant à la disponibilité des membres : très insatisfaisant, sachant que l’un des membres à des problèmes avec son téléphone portable depuis quelque mois. La communication n’a pas été notre fort, nous avons, à peine, fait une ou deux réunions sur la planification de projet.</w:t>
+      </w:r>
+    </w:p>
+    <w:p>
+      <w:r>
+        <w:t xml:space="preserve">A l’avenir se sera l’un des plus grands axes à </w:t>
+      </w:r>
+      <w:r>
+        <w:t>corriger.</w:t>
+      </w:r>
+    </w:p>
+    <w:p>
+      <w:pPr>
+        <w:rPr>
+          <w:b/>
+        </w:rPr>
+      </w:pPr>
+      <w:r>
+        <w:rPr>
+          <w:b/>
+        </w:rPr>
+        <w:t>Résumé :</w:t>
+      </w:r>
+    </w:p>
+    <w:p>
+      <w:r>
+        <w:t>Je suis globalement insatisfait du résultat car l’objectif (toutes les fonctionnalités du Linter) n’a pas été atteint et de très loin. Le temps que j’ai passé sur ce projet n’a pas été assez productif (à mon avis</w:t>
+      </w:r>
+      <w:proofErr w:type="gramStart"/>
+      <w:r>
+        <w:t>).L’implication</w:t>
+      </w:r>
+      <w:proofErr w:type="gramEnd"/>
+      <w:r>
+        <w:t xml:space="preserve"> des membres de mon équipe ne se voyait pas suffisamment (Partager des infos sur ces fonctionnalités et mettre au courant les autres sur l’avancement de son travail de façon régulière est important !).</w:t>
+      </w:r>
+    </w:p>
+    <w:p>
+      <w:r>
+        <w:t xml:space="preserve">Néanmoins, j’en tire aussi beaucoup de bonne chose, j’ai appris beaucoup sur comment on construit un projet en langage C, le </w:t>
+      </w:r>
+      <w:proofErr w:type="spellStart"/>
+      <w:r>
+        <w:t>build</w:t>
+      </w:r>
+      <w:proofErr w:type="spellEnd"/>
+      <w:r>
+        <w:t xml:space="preserve">, l’environnement de travail, Le </w:t>
+      </w:r>
+      <w:proofErr w:type="spellStart"/>
+      <w:r>
+        <w:t>scripting</w:t>
+      </w:r>
+      <w:proofErr w:type="spellEnd"/>
+      <w:r>
+        <w:t xml:space="preserve"> pour l’organisation des fichiers de </w:t>
+      </w:r>
+      <w:proofErr w:type="spellStart"/>
+      <w:r>
+        <w:t>builds</w:t>
+      </w:r>
+      <w:proofErr w:type="spellEnd"/>
+      <w:r>
+        <w:t xml:space="preserve"> ; je sais désormais ce qu’il ne faut pas refaire comme erreur et ce que je peux améliorer au sein d’un travail d’équipe. </w:t>
+      </w:r>
+      <w:bookmarkStart w:id="0" w:name="_GoBack"/>
+      <w:bookmarkEnd w:id="0"/>
+    </w:p>
+    <w:p/>
     <w:p/>
     <w:p>
       <w:pPr>
@@ -5405,7 +5538,7 @@
         <w:pStyle w:val="Titre3"/>
         <w:numPr>
           <w:ilvl w:val="0"/>
-          <w:numId w:val="15"/>
+          <w:numId w:val="17"/>
         </w:numPr>
         <w:rPr>
           <w:b/>
@@ -5417,13 +5550,24 @@
           <w:b/>
           <w:color w:val="auto"/>
         </w:rPr>
-        <w:t>Difficultés techniques rencontrées</w:t>
-      </w:r>
-    </w:p>
-    <w:p>
-      <w:bookmarkStart w:id="0" w:name="_GoBack"/>
-      <w:bookmarkEnd w:id="0"/>
-    </w:p>
+        <w:t>Difficultés techniques</w:t>
+      </w:r>
+      <w:r>
+        <w:rPr>
+          <w:b/>
+          <w:color w:val="auto"/>
+        </w:rPr>
+        <w:t xml:space="preserve"> et humains</w:t>
+      </w:r>
+      <w:r>
+        <w:rPr>
+          <w:b/>
+          <w:color w:val="auto"/>
+        </w:rPr>
+        <w:t xml:space="preserve"> rencontrées</w:t>
+      </w:r>
+    </w:p>
+    <w:p/>
     <w:p/>
     <w:p>
       <w:pPr>
@@ -5446,7 +5590,7 @@
         <w:pStyle w:val="Titre3"/>
         <w:numPr>
           <w:ilvl w:val="0"/>
-          <w:numId w:val="16"/>
+          <w:numId w:val="18"/>
         </w:numPr>
         <w:rPr>
           <w:b/>
@@ -5458,7 +5602,21 @@
           <w:b/>
           <w:color w:val="auto"/>
         </w:rPr>
-        <w:t>Difficultés techniques rencontrées</w:t>
+        <w:t>Difficultés techniques</w:t>
+      </w:r>
+      <w:r>
+        <w:rPr>
+          <w:b/>
+          <w:color w:val="auto"/>
+        </w:rPr>
+        <w:t xml:space="preserve"> et humains</w:t>
+      </w:r>
+      <w:r>
+        <w:rPr>
+          <w:b/>
+          <w:color w:val="auto"/>
+        </w:rPr>
+        <w:t xml:space="preserve"> rencontrées</w:t>
       </w:r>
     </w:p>
     <w:p/>
@@ -6389,6 +6547,95 @@
     </w:lvl>
   </w:abstractNum>
   <w:abstractNum w:abstractNumId="9" w15:restartNumberingAfterBreak="0">
+    <w:nsid w:val="4DED3073"/>
+    <w:multiLevelType w:val="hybridMultilevel"/>
+    <w:tmpl w:val="EC1C6B0E"/>
+    <w:lvl w:ilvl="0" w:tplc="040C000F">
+      <w:start w:val="1"/>
+      <w:numFmt w:val="decimal"/>
+      <w:lvlText w:val="%1."/>
+      <w:lvlJc w:val="left"/>
+      <w:pPr>
+        <w:ind w:left="720" w:hanging="360"/>
+      </w:pPr>
+      <w:rPr>
+        <w:rFonts w:hint="default"/>
+      </w:rPr>
+    </w:lvl>
+    <w:lvl w:ilvl="1" w:tplc="040C0019" w:tentative="1">
+      <w:start w:val="1"/>
+      <w:numFmt w:val="lowerLetter"/>
+      <w:lvlText w:val="%2."/>
+      <w:lvlJc w:val="left"/>
+      <w:pPr>
+        <w:ind w:left="1440" w:hanging="360"/>
+      </w:pPr>
+    </w:lvl>
+    <w:lvl w:ilvl="2" w:tplc="040C001B" w:tentative="1">
+      <w:start w:val="1"/>
+      <w:numFmt w:val="lowerRoman"/>
+      <w:lvlText w:val="%3."/>
+      <w:lvlJc w:val="right"/>
+      <w:pPr>
+        <w:ind w:left="2160" w:hanging="180"/>
+      </w:pPr>
+    </w:lvl>
+    <w:lvl w:ilvl="3" w:tplc="040C000F" w:tentative="1">
+      <w:start w:val="1"/>
+      <w:numFmt w:val="decimal"/>
+      <w:lvlText w:val="%4."/>
+      <w:lvlJc w:val="left"/>
+      <w:pPr>
+        <w:ind w:left="2880" w:hanging="360"/>
+      </w:pPr>
+    </w:lvl>
+    <w:lvl w:ilvl="4" w:tplc="040C0019" w:tentative="1">
+      <w:start w:val="1"/>
+      <w:numFmt w:val="lowerLetter"/>
+      <w:lvlText w:val="%5."/>
+      <w:lvlJc w:val="left"/>
+      <w:pPr>
+        <w:ind w:left="3600" w:hanging="360"/>
+      </w:pPr>
+    </w:lvl>
+    <w:lvl w:ilvl="5" w:tplc="040C001B" w:tentative="1">
+      <w:start w:val="1"/>
+      <w:numFmt w:val="lowerRoman"/>
+      <w:lvlText w:val="%6."/>
+      <w:lvlJc w:val="right"/>
+      <w:pPr>
+        <w:ind w:left="4320" w:hanging="180"/>
+      </w:pPr>
+    </w:lvl>
+    <w:lvl w:ilvl="6" w:tplc="040C000F" w:tentative="1">
+      <w:start w:val="1"/>
+      <w:numFmt w:val="decimal"/>
+      <w:lvlText w:val="%7."/>
+      <w:lvlJc w:val="left"/>
+      <w:pPr>
+        <w:ind w:left="5040" w:hanging="360"/>
+      </w:pPr>
+    </w:lvl>
+    <w:lvl w:ilvl="7" w:tplc="040C0019" w:tentative="1">
+      <w:start w:val="1"/>
+      <w:numFmt w:val="lowerLetter"/>
+      <w:lvlText w:val="%8."/>
+      <w:lvlJc w:val="left"/>
+      <w:pPr>
+        <w:ind w:left="5760" w:hanging="360"/>
+      </w:pPr>
+    </w:lvl>
+    <w:lvl w:ilvl="8" w:tplc="040C001B" w:tentative="1">
+      <w:start w:val="1"/>
+      <w:numFmt w:val="lowerRoman"/>
+      <w:lvlText w:val="%9."/>
+      <w:lvlJc w:val="right"/>
+      <w:pPr>
+        <w:ind w:left="6480" w:hanging="180"/>
+      </w:pPr>
+    </w:lvl>
+  </w:abstractNum>
+  <w:abstractNum w:abstractNumId="10" w15:restartNumberingAfterBreak="0">
     <w:nsid w:val="4FEC589B"/>
     <w:multiLevelType w:val="hybridMultilevel"/>
     <w:tmpl w:val="EC1C6B0E"/>
@@ -6477,7 +6724,7 @@
       </w:pPr>
     </w:lvl>
   </w:abstractNum>
-  <w:abstractNum w:abstractNumId="10" w15:restartNumberingAfterBreak="0">
+  <w:abstractNum w:abstractNumId="11" w15:restartNumberingAfterBreak="0">
     <w:nsid w:val="59892B7A"/>
     <w:multiLevelType w:val="hybridMultilevel"/>
     <w:tmpl w:val="C8A04CE0"/>
@@ -6566,7 +6813,7 @@
       </w:pPr>
     </w:lvl>
   </w:abstractNum>
-  <w:abstractNum w:abstractNumId="11" w15:restartNumberingAfterBreak="0">
+  <w:abstractNum w:abstractNumId="12" w15:restartNumberingAfterBreak="0">
     <w:nsid w:val="5A5F3C9A"/>
     <w:multiLevelType w:val="hybridMultilevel"/>
     <w:tmpl w:val="EC1C6B0E"/>
@@ -6655,7 +6902,7 @@
       </w:pPr>
     </w:lvl>
   </w:abstractNum>
-  <w:abstractNum w:abstractNumId="12" w15:restartNumberingAfterBreak="0">
+  <w:abstractNum w:abstractNumId="13" w15:restartNumberingAfterBreak="0">
     <w:nsid w:val="5B911837"/>
     <w:multiLevelType w:val="hybridMultilevel"/>
     <w:tmpl w:val="EC1C6B0E"/>
@@ -6744,7 +6991,7 @@
       </w:pPr>
     </w:lvl>
   </w:abstractNum>
-  <w:abstractNum w:abstractNumId="13" w15:restartNumberingAfterBreak="0">
+  <w:abstractNum w:abstractNumId="14" w15:restartNumberingAfterBreak="0">
     <w:nsid w:val="5CAF5CEF"/>
     <w:multiLevelType w:val="hybridMultilevel"/>
     <w:tmpl w:val="91280F42"/>
@@ -6833,7 +7080,7 @@
       </w:pPr>
     </w:lvl>
   </w:abstractNum>
-  <w:abstractNum w:abstractNumId="14" w15:restartNumberingAfterBreak="0">
+  <w:abstractNum w:abstractNumId="15" w15:restartNumberingAfterBreak="0">
     <w:nsid w:val="62760B25"/>
     <w:multiLevelType w:val="hybridMultilevel"/>
     <w:tmpl w:val="E9C4C96A"/>
@@ -6922,7 +7169,7 @@
       </w:pPr>
     </w:lvl>
   </w:abstractNum>
-  <w:abstractNum w:abstractNumId="15" w15:restartNumberingAfterBreak="0">
+  <w:abstractNum w:abstractNumId="16" w15:restartNumberingAfterBreak="0">
     <w:nsid w:val="79F20BEF"/>
     <w:multiLevelType w:val="hybridMultilevel"/>
     <w:tmpl w:val="A5F64488"/>
@@ -6938,6 +7185,95 @@
         <w:rFonts w:hint="default"/>
         <w:b/>
         <w:color w:val="auto"/>
+      </w:rPr>
+    </w:lvl>
+    <w:lvl w:ilvl="1" w:tplc="040C0019" w:tentative="1">
+      <w:start w:val="1"/>
+      <w:numFmt w:val="lowerLetter"/>
+      <w:lvlText w:val="%2."/>
+      <w:lvlJc w:val="left"/>
+      <w:pPr>
+        <w:ind w:left="1440" w:hanging="360"/>
+      </w:pPr>
+    </w:lvl>
+    <w:lvl w:ilvl="2" w:tplc="040C001B" w:tentative="1">
+      <w:start w:val="1"/>
+      <w:numFmt w:val="lowerRoman"/>
+      <w:lvlText w:val="%3."/>
+      <w:lvlJc w:val="right"/>
+      <w:pPr>
+        <w:ind w:left="2160" w:hanging="180"/>
+      </w:pPr>
+    </w:lvl>
+    <w:lvl w:ilvl="3" w:tplc="040C000F" w:tentative="1">
+      <w:start w:val="1"/>
+      <w:numFmt w:val="decimal"/>
+      <w:lvlText w:val="%4."/>
+      <w:lvlJc w:val="left"/>
+      <w:pPr>
+        <w:ind w:left="2880" w:hanging="360"/>
+      </w:pPr>
+    </w:lvl>
+    <w:lvl w:ilvl="4" w:tplc="040C0019" w:tentative="1">
+      <w:start w:val="1"/>
+      <w:numFmt w:val="lowerLetter"/>
+      <w:lvlText w:val="%5."/>
+      <w:lvlJc w:val="left"/>
+      <w:pPr>
+        <w:ind w:left="3600" w:hanging="360"/>
+      </w:pPr>
+    </w:lvl>
+    <w:lvl w:ilvl="5" w:tplc="040C001B" w:tentative="1">
+      <w:start w:val="1"/>
+      <w:numFmt w:val="lowerRoman"/>
+      <w:lvlText w:val="%6."/>
+      <w:lvlJc w:val="right"/>
+      <w:pPr>
+        <w:ind w:left="4320" w:hanging="180"/>
+      </w:pPr>
+    </w:lvl>
+    <w:lvl w:ilvl="6" w:tplc="040C000F" w:tentative="1">
+      <w:start w:val="1"/>
+      <w:numFmt w:val="decimal"/>
+      <w:lvlText w:val="%7."/>
+      <w:lvlJc w:val="left"/>
+      <w:pPr>
+        <w:ind w:left="5040" w:hanging="360"/>
+      </w:pPr>
+    </w:lvl>
+    <w:lvl w:ilvl="7" w:tplc="040C0019" w:tentative="1">
+      <w:start w:val="1"/>
+      <w:numFmt w:val="lowerLetter"/>
+      <w:lvlText w:val="%8."/>
+      <w:lvlJc w:val="left"/>
+      <w:pPr>
+        <w:ind w:left="5760" w:hanging="360"/>
+      </w:pPr>
+    </w:lvl>
+    <w:lvl w:ilvl="8" w:tplc="040C001B" w:tentative="1">
+      <w:start w:val="1"/>
+      <w:numFmt w:val="lowerRoman"/>
+      <w:lvlText w:val="%9."/>
+      <w:lvlJc w:val="right"/>
+      <w:pPr>
+        <w:ind w:left="6480" w:hanging="180"/>
+      </w:pPr>
+    </w:lvl>
+  </w:abstractNum>
+  <w:abstractNum w:abstractNumId="17" w15:restartNumberingAfterBreak="0">
+    <w:nsid w:val="7B4E3EDC"/>
+    <w:multiLevelType w:val="hybridMultilevel"/>
+    <w:tmpl w:val="EC1C6B0E"/>
+    <w:lvl w:ilvl="0" w:tplc="040C000F">
+      <w:start w:val="1"/>
+      <w:numFmt w:val="decimal"/>
+      <w:lvlText w:val="%1."/>
+      <w:lvlJc w:val="left"/>
+      <w:pPr>
+        <w:ind w:left="720" w:hanging="360"/>
+      </w:pPr>
+      <w:rPr>
+        <w:rFonts w:hint="default"/>
       </w:rPr>
     </w:lvl>
     <w:lvl w:ilvl="1" w:tplc="040C0019" w:tentative="1">
@@ -7023,7 +7359,7 @@
     <w:abstractNumId w:val="3"/>
   </w:num>
   <w:num w:numId="4">
-    <w:abstractNumId w:val="10"/>
+    <w:abstractNumId w:val="11"/>
   </w:num>
   <w:num w:numId="5">
     <w:abstractNumId w:val="5"/>
@@ -7038,28 +7374,34 @@
     <w:abstractNumId w:val="1"/>
   </w:num>
   <w:num w:numId="9">
-    <w:abstractNumId w:val="15"/>
+    <w:abstractNumId w:val="16"/>
   </w:num>
   <w:num w:numId="10">
     <w:abstractNumId w:val="7"/>
   </w:num>
   <w:num w:numId="11">
-    <w:abstractNumId w:val="14"/>
+    <w:abstractNumId w:val="15"/>
   </w:num>
   <w:num w:numId="12">
-    <w:abstractNumId w:val="13"/>
+    <w:abstractNumId w:val="14"/>
   </w:num>
   <w:num w:numId="13">
     <w:abstractNumId w:val="2"/>
   </w:num>
   <w:num w:numId="14">
-    <w:abstractNumId w:val="11"/>
+    <w:abstractNumId w:val="12"/>
   </w:num>
   <w:num w:numId="15">
-    <w:abstractNumId w:val="9"/>
+    <w:abstractNumId w:val="10"/>
   </w:num>
   <w:num w:numId="16">
-    <w:abstractNumId w:val="12"/>
+    <w:abstractNumId w:val="13"/>
+  </w:num>
+  <w:num w:numId="17">
+    <w:abstractNumId w:val="17"/>
+  </w:num>
+  <w:num w:numId="18">
+    <w:abstractNumId w:val="9"/>
   </w:num>
 </w:numbering>
 </file>

</xml_diff>

<commit_message>
add the last opertingSpaceRule
</commit_message>
<xml_diff>
--- a/documentation/Document de Livraison.docx
+++ b/documentation/Document de Livraison.docx
@@ -453,19 +453,11 @@
                 <w:rFonts w:cstheme="minorHAnsi"/>
               </w:rPr>
             </w:pPr>
-            <w:proofErr w:type="gramStart"/>
-            <w:r>
-              <w:rPr>
-                <w:rFonts w:cstheme="minorHAnsi"/>
-              </w:rPr>
-              <w:t>on</w:t>
-            </w:r>
-            <w:proofErr w:type="gramEnd"/>
-            <w:r>
-              <w:rPr>
-                <w:rFonts w:cstheme="minorHAnsi"/>
-              </w:rPr>
-              <w:t xml:space="preserve"> | off</w:t>
+            <w:r>
+              <w:rPr>
+                <w:rFonts w:cstheme="minorHAnsi"/>
+              </w:rPr>
+              <w:t>on | off</w:t>
             </w:r>
           </w:p>
         </w:tc>
@@ -546,19 +538,11 @@
                 <w:rFonts w:cstheme="minorHAnsi"/>
               </w:rPr>
             </w:pPr>
-            <w:proofErr w:type="gramStart"/>
-            <w:r>
-              <w:rPr>
-                <w:rFonts w:cstheme="minorHAnsi"/>
-              </w:rPr>
-              <w:t>on</w:t>
-            </w:r>
-            <w:proofErr w:type="gramEnd"/>
-            <w:r>
-              <w:rPr>
-                <w:rFonts w:cstheme="minorHAnsi"/>
-              </w:rPr>
-              <w:t xml:space="preserve"> | off</w:t>
+            <w:r>
+              <w:rPr>
+                <w:rFonts w:cstheme="minorHAnsi"/>
+              </w:rPr>
+              <w:t>on | off</w:t>
             </w:r>
           </w:p>
         </w:tc>
@@ -646,19 +630,11 @@
                 <w:rFonts w:cstheme="minorHAnsi"/>
               </w:rPr>
             </w:pPr>
-            <w:proofErr w:type="gramStart"/>
-            <w:r>
-              <w:rPr>
-                <w:rFonts w:cstheme="minorHAnsi"/>
-              </w:rPr>
-              <w:t>on</w:t>
-            </w:r>
-            <w:proofErr w:type="gramEnd"/>
-            <w:r>
-              <w:rPr>
-                <w:rFonts w:cstheme="minorHAnsi"/>
-              </w:rPr>
-              <w:t xml:space="preserve"> | off</w:t>
+            <w:r>
+              <w:rPr>
+                <w:rFonts w:cstheme="minorHAnsi"/>
+              </w:rPr>
+              <w:t>on | off</w:t>
             </w:r>
           </w:p>
         </w:tc>
@@ -717,7 +693,6 @@
               </w:rPr>
             </w:pPr>
             <w:proofErr w:type="spellStart"/>
-            <w:proofErr w:type="gramStart"/>
             <w:r>
               <w:rPr>
                 <w:rFonts w:cstheme="minorHAnsi"/>
@@ -726,7 +701,6 @@
               <w:t>indent</w:t>
             </w:r>
             <w:proofErr w:type="spellEnd"/>
-            <w:proofErr w:type="gramEnd"/>
           </w:p>
         </w:tc>
         <w:tc>
@@ -741,19 +715,11 @@
                 <w:rFonts w:cstheme="minorHAnsi"/>
               </w:rPr>
             </w:pPr>
-            <w:proofErr w:type="gramStart"/>
-            <w:r>
-              <w:rPr>
-                <w:rFonts w:cstheme="minorHAnsi"/>
-              </w:rPr>
-              <w:t>n</w:t>
-            </w:r>
-            <w:proofErr w:type="gramEnd"/>
-            <w:r>
-              <w:rPr>
-                <w:rFonts w:cstheme="minorHAnsi"/>
-              </w:rPr>
-              <w:t xml:space="preserve"> | off</w:t>
+            <w:r>
+              <w:rPr>
+                <w:rFonts w:cstheme="minorHAnsi"/>
+              </w:rPr>
+              <w:t>n | off</w:t>
             </w:r>
           </w:p>
         </w:tc>
@@ -828,7 +794,6 @@
               </w:rPr>
             </w:pPr>
             <w:proofErr w:type="spellStart"/>
-            <w:proofErr w:type="gramStart"/>
             <w:r>
               <w:rPr>
                 <w:rFonts w:cstheme="minorHAnsi"/>
@@ -837,7 +802,6 @@
               <w:t>comments</w:t>
             </w:r>
             <w:proofErr w:type="spellEnd"/>
-            <w:proofErr w:type="gramEnd"/>
             <w:r>
               <w:rPr>
                 <w:rFonts w:cstheme="minorHAnsi"/>
@@ -859,19 +823,11 @@
                 <w:rFonts w:cstheme="minorHAnsi"/>
               </w:rPr>
             </w:pPr>
-            <w:proofErr w:type="gramStart"/>
-            <w:r>
-              <w:rPr>
-                <w:rFonts w:cstheme="minorHAnsi"/>
-              </w:rPr>
-              <w:t>on</w:t>
-            </w:r>
-            <w:proofErr w:type="gramEnd"/>
-            <w:r>
-              <w:rPr>
-                <w:rFonts w:cstheme="minorHAnsi"/>
-              </w:rPr>
-              <w:t xml:space="preserve"> | off</w:t>
+            <w:r>
+              <w:rPr>
+                <w:rFonts w:cstheme="minorHAnsi"/>
+              </w:rPr>
+              <w:t>on | off</w:t>
             </w:r>
           </w:p>
         </w:tc>
@@ -943,28 +899,19 @@
                 <w:rFonts w:cstheme="minorHAnsi"/>
               </w:rPr>
             </w:pPr>
-            <w:proofErr w:type="gramStart"/>
             <w:r>
               <w:rPr>
                 <w:rFonts w:cstheme="minorHAnsi"/>
                 <w:bCs/>
               </w:rPr>
-              <w:t>max</w:t>
-            </w:r>
-            <w:proofErr w:type="gramEnd"/>
+              <w:t>max-line-</w:t>
+            </w:r>
+            <w:proofErr w:type="spellStart"/>
             <w:r>
               <w:rPr>
                 <w:rFonts w:cstheme="minorHAnsi"/>
                 <w:bCs/>
               </w:rPr>
-              <w:t>-line-</w:t>
-            </w:r>
-            <w:proofErr w:type="spellStart"/>
-            <w:r>
-              <w:rPr>
-                <w:rFonts w:cstheme="minorHAnsi"/>
-                <w:bCs/>
-              </w:rPr>
               <w:t>numbers</w:t>
             </w:r>
             <w:proofErr w:type="spellEnd"/>
@@ -982,19 +929,11 @@
                 <w:rFonts w:cstheme="minorHAnsi"/>
               </w:rPr>
             </w:pPr>
-            <w:proofErr w:type="gramStart"/>
-            <w:r>
-              <w:rPr>
-                <w:rFonts w:cstheme="minorHAnsi"/>
-              </w:rPr>
-              <w:t>n</w:t>
-            </w:r>
-            <w:proofErr w:type="gramEnd"/>
-            <w:r>
-              <w:rPr>
-                <w:rFonts w:cstheme="minorHAnsi"/>
-              </w:rPr>
-              <w:t xml:space="preserve"> | off</w:t>
+            <w:r>
+              <w:rPr>
+                <w:rFonts w:cstheme="minorHAnsi"/>
+              </w:rPr>
+              <w:t>n | off</w:t>
             </w:r>
           </w:p>
         </w:tc>
@@ -1052,28 +991,19 @@
                 <w:rFonts w:cstheme="minorHAnsi"/>
               </w:rPr>
             </w:pPr>
-            <w:proofErr w:type="gramStart"/>
             <w:r>
               <w:rPr>
                 <w:rFonts w:cstheme="minorHAnsi"/>
                 <w:bCs/>
               </w:rPr>
-              <w:t>max</w:t>
-            </w:r>
-            <w:proofErr w:type="gramEnd"/>
+              <w:t>max-file-line-</w:t>
+            </w:r>
+            <w:proofErr w:type="spellStart"/>
             <w:r>
               <w:rPr>
                 <w:rFonts w:cstheme="minorHAnsi"/>
                 <w:bCs/>
               </w:rPr>
-              <w:t>-file-line-</w:t>
-            </w:r>
-            <w:proofErr w:type="spellStart"/>
-            <w:r>
-              <w:rPr>
-                <w:rFonts w:cstheme="minorHAnsi"/>
-                <w:bCs/>
-              </w:rPr>
               <w:t>numbers</w:t>
             </w:r>
             <w:proofErr w:type="spellEnd"/>
@@ -1091,19 +1021,11 @@
                 <w:rFonts w:cstheme="minorHAnsi"/>
               </w:rPr>
             </w:pPr>
-            <w:proofErr w:type="gramStart"/>
-            <w:r>
-              <w:rPr>
-                <w:rFonts w:cstheme="minorHAnsi"/>
-              </w:rPr>
-              <w:t>n</w:t>
-            </w:r>
-            <w:proofErr w:type="gramEnd"/>
-            <w:r>
-              <w:rPr>
-                <w:rFonts w:cstheme="minorHAnsi"/>
-              </w:rPr>
-              <w:t xml:space="preserve"> | off</w:t>
+            <w:r>
+              <w:rPr>
+                <w:rFonts w:cstheme="minorHAnsi"/>
+              </w:rPr>
+              <w:t>n | off</w:t>
             </w:r>
           </w:p>
         </w:tc>
@@ -1161,21 +1083,28 @@
                 <w:rFonts w:cstheme="minorHAnsi"/>
               </w:rPr>
             </w:pPr>
-            <w:proofErr w:type="gramStart"/>
             <w:r>
               <w:rPr>
                 <w:rFonts w:cstheme="minorHAnsi"/>
                 <w:bCs/>
               </w:rPr>
               <w:lastRenderedPageBreak/>
-              <w:t>no</w:t>
-            </w:r>
-            <w:proofErr w:type="gramEnd"/>
+              <w:t>no-</w:t>
+            </w:r>
+            <w:proofErr w:type="spellStart"/>
             <w:r>
               <w:rPr>
                 <w:rFonts w:cstheme="minorHAnsi"/>
                 <w:bCs/>
               </w:rPr>
+              <w:t>trailing</w:t>
+            </w:r>
+            <w:proofErr w:type="spellEnd"/>
+            <w:r>
+              <w:rPr>
+                <w:rFonts w:cstheme="minorHAnsi"/>
+                <w:bCs/>
+              </w:rPr>
               <w:t>-</w:t>
             </w:r>
             <w:proofErr w:type="spellStart"/>
@@ -1184,25 +1113,9 @@
                 <w:rFonts w:cstheme="minorHAnsi"/>
                 <w:bCs/>
               </w:rPr>
-              <w:t>trailing</w:t>
+              <w:t>spaces</w:t>
             </w:r>
             <w:proofErr w:type="spellEnd"/>
-            <w:r>
-              <w:rPr>
-                <w:rFonts w:cstheme="minorHAnsi"/>
-                <w:bCs/>
-              </w:rPr>
-              <w:t>-</w:t>
-            </w:r>
-            <w:proofErr w:type="spellStart"/>
-            <w:r>
-              <w:rPr>
-                <w:rFonts w:cstheme="minorHAnsi"/>
-                <w:bCs/>
-              </w:rPr>
-              <w:t>spaces</w:t>
-            </w:r>
-            <w:proofErr w:type="spellEnd"/>
           </w:p>
         </w:tc>
         <w:tc>
@@ -1217,19 +1130,11 @@
                 <w:rFonts w:cstheme="minorHAnsi"/>
               </w:rPr>
             </w:pPr>
-            <w:proofErr w:type="gramStart"/>
-            <w:r>
-              <w:rPr>
-                <w:rFonts w:cstheme="minorHAnsi"/>
-              </w:rPr>
-              <w:t>on</w:t>
-            </w:r>
-            <w:proofErr w:type="gramEnd"/>
-            <w:r>
-              <w:rPr>
-                <w:rFonts w:cstheme="minorHAnsi"/>
-              </w:rPr>
-              <w:t xml:space="preserve"> | off</w:t>
+            <w:r>
+              <w:rPr>
+                <w:rFonts w:cstheme="minorHAnsi"/>
+              </w:rPr>
+              <w:t>on | off</w:t>
             </w:r>
           </w:p>
         </w:tc>
@@ -1249,21 +1154,7 @@
               <w:rPr>
                 <w:rFonts w:cstheme="minorHAnsi"/>
               </w:rPr>
-              <w:t>Il ne doit pas avoir d’espace en fin de ligne. (</w:t>
-            </w:r>
-            <w:proofErr w:type="gramStart"/>
-            <w:r>
-              <w:rPr>
-                <w:rFonts w:cstheme="minorHAnsi"/>
-              </w:rPr>
-              <w:t>en</w:t>
-            </w:r>
-            <w:proofErr w:type="gramEnd"/>
-            <w:r>
-              <w:rPr>
-                <w:rFonts w:cstheme="minorHAnsi"/>
-              </w:rPr>
-              <w:t xml:space="preserve"> dehors de l’indentation classique)</w:t>
+              <w:t>Il ne doit pas avoir d’espace en fin de ligne. (en dehors de l’indentation classique)</w:t>
             </w:r>
           </w:p>
         </w:tc>
@@ -1425,28 +1316,19 @@
                 <w:rFonts w:cstheme="minorHAnsi"/>
               </w:rPr>
             </w:pPr>
-            <w:proofErr w:type="gramStart"/>
             <w:r>
               <w:rPr>
                 <w:rFonts w:cstheme="minorHAnsi"/>
                 <w:bCs/>
               </w:rPr>
-              <w:t>no</w:t>
-            </w:r>
-            <w:proofErr w:type="gramEnd"/>
+              <w:t>no-multi-</w:t>
+            </w:r>
+            <w:proofErr w:type="spellStart"/>
             <w:r>
               <w:rPr>
                 <w:rFonts w:cstheme="minorHAnsi"/>
                 <w:bCs/>
               </w:rPr>
-              <w:t>-multi-</w:t>
-            </w:r>
-            <w:proofErr w:type="spellStart"/>
-            <w:r>
-              <w:rPr>
-                <w:rFonts w:cstheme="minorHAnsi"/>
-                <w:bCs/>
-              </w:rPr>
               <w:t>declaration</w:t>
             </w:r>
             <w:proofErr w:type="spellEnd"/>
@@ -1464,19 +1346,11 @@
                 <w:rFonts w:cstheme="minorHAnsi"/>
               </w:rPr>
             </w:pPr>
-            <w:proofErr w:type="gramStart"/>
-            <w:r>
-              <w:rPr>
-                <w:rFonts w:cstheme="minorHAnsi"/>
-              </w:rPr>
-              <w:t>on</w:t>
-            </w:r>
-            <w:proofErr w:type="gramEnd"/>
-            <w:r>
-              <w:rPr>
-                <w:rFonts w:cstheme="minorHAnsi"/>
-              </w:rPr>
-              <w:t xml:space="preserve"> | off</w:t>
+            <w:r>
+              <w:rPr>
+                <w:rFonts w:cstheme="minorHAnsi"/>
+              </w:rPr>
+              <w:t>on | off</w:t>
             </w:r>
           </w:p>
         </w:tc>
@@ -1535,7 +1409,6 @@
               </w:rPr>
             </w:pPr>
             <w:proofErr w:type="spellStart"/>
-            <w:proofErr w:type="gramStart"/>
             <w:r>
               <w:rPr>
                 <w:rFonts w:cstheme="minorHAnsi"/>
@@ -1544,7 +1417,6 @@
               <w:t>unused</w:t>
             </w:r>
             <w:proofErr w:type="spellEnd"/>
-            <w:proofErr w:type="gramEnd"/>
             <w:r>
               <w:rPr>
                 <w:rFonts w:cstheme="minorHAnsi"/>
@@ -1566,19 +1438,11 @@
                 <w:rFonts w:cstheme="minorHAnsi"/>
               </w:rPr>
             </w:pPr>
-            <w:proofErr w:type="gramStart"/>
-            <w:r>
-              <w:rPr>
-                <w:rFonts w:cstheme="minorHAnsi"/>
-              </w:rPr>
-              <w:t>on</w:t>
-            </w:r>
-            <w:proofErr w:type="gramEnd"/>
-            <w:r>
-              <w:rPr>
-                <w:rFonts w:cstheme="minorHAnsi"/>
-              </w:rPr>
-              <w:t xml:space="preserve"> | off</w:t>
+            <w:r>
+              <w:rPr>
+                <w:rFonts w:cstheme="minorHAnsi"/>
+              </w:rPr>
+              <w:t>on | off</w:t>
             </w:r>
           </w:p>
         </w:tc>
@@ -1637,7 +1501,6 @@
               </w:rPr>
             </w:pPr>
             <w:proofErr w:type="spellStart"/>
-            <w:proofErr w:type="gramStart"/>
             <w:r>
               <w:rPr>
                 <w:rFonts w:cstheme="minorHAnsi"/>
@@ -1646,7 +1509,6 @@
               <w:t>undeclared</w:t>
             </w:r>
             <w:proofErr w:type="spellEnd"/>
-            <w:proofErr w:type="gramEnd"/>
             <w:r>
               <w:rPr>
                 <w:rFonts w:cstheme="minorHAnsi"/>
@@ -1668,19 +1530,11 @@
                 <w:rFonts w:cstheme="minorHAnsi"/>
               </w:rPr>
             </w:pPr>
-            <w:proofErr w:type="gramStart"/>
-            <w:r>
-              <w:rPr>
-                <w:rFonts w:cstheme="minorHAnsi"/>
-              </w:rPr>
-              <w:t>on</w:t>
-            </w:r>
-            <w:proofErr w:type="gramEnd"/>
-            <w:r>
-              <w:rPr>
-                <w:rFonts w:cstheme="minorHAnsi"/>
-              </w:rPr>
-              <w:t xml:space="preserve"> | off</w:t>
+            <w:r>
+              <w:rPr>
+                <w:rFonts w:cstheme="minorHAnsi"/>
+              </w:rPr>
+              <w:t>on | off</w:t>
             </w:r>
           </w:p>
         </w:tc>
@@ -1741,21 +1595,12 @@
                 <w:rFonts w:cstheme="minorHAnsi"/>
               </w:rPr>
             </w:pPr>
-            <w:proofErr w:type="gramStart"/>
             <w:r>
               <w:rPr>
                 <w:rFonts w:cstheme="minorHAnsi"/>
                 <w:bCs/>
               </w:rPr>
-              <w:t>no</w:t>
-            </w:r>
-            <w:proofErr w:type="gramEnd"/>
-            <w:r>
-              <w:rPr>
-                <w:rFonts w:cstheme="minorHAnsi"/>
-                <w:bCs/>
-              </w:rPr>
-              <w:t>-prototype</w:t>
+              <w:t>no-prototype</w:t>
             </w:r>
           </w:p>
         </w:tc>
@@ -1771,19 +1616,11 @@
                 <w:rFonts w:cstheme="minorHAnsi"/>
               </w:rPr>
             </w:pPr>
-            <w:proofErr w:type="gramStart"/>
-            <w:r>
-              <w:rPr>
-                <w:rFonts w:cstheme="minorHAnsi"/>
-              </w:rPr>
-              <w:t>on</w:t>
-            </w:r>
-            <w:proofErr w:type="gramEnd"/>
-            <w:r>
-              <w:rPr>
-                <w:rFonts w:cstheme="minorHAnsi"/>
-              </w:rPr>
-              <w:t xml:space="preserve"> | off</w:t>
+            <w:r>
+              <w:rPr>
+                <w:rFonts w:cstheme="minorHAnsi"/>
+              </w:rPr>
+              <w:t>on | off</w:t>
             </w:r>
           </w:p>
         </w:tc>
@@ -1845,21 +1682,12 @@
               </w:rPr>
             </w:pPr>
             <w:proofErr w:type="spellStart"/>
-            <w:proofErr w:type="gramStart"/>
             <w:r>
               <w:rPr>
                 <w:rFonts w:cstheme="minorHAnsi"/>
                 <w:bCs/>
               </w:rPr>
-              <w:t>unused</w:t>
-            </w:r>
-            <w:proofErr w:type="gramEnd"/>
-            <w:r>
-              <w:rPr>
-                <w:rFonts w:cstheme="minorHAnsi"/>
-                <w:bCs/>
-              </w:rPr>
-              <w:t>-function</w:t>
+              <w:t>unused-function</w:t>
             </w:r>
             <w:proofErr w:type="spellEnd"/>
           </w:p>
@@ -1876,19 +1704,11 @@
                 <w:rFonts w:cstheme="minorHAnsi"/>
               </w:rPr>
             </w:pPr>
-            <w:proofErr w:type="gramStart"/>
-            <w:r>
-              <w:rPr>
-                <w:rFonts w:cstheme="minorHAnsi"/>
-              </w:rPr>
-              <w:t>on</w:t>
-            </w:r>
-            <w:proofErr w:type="gramEnd"/>
-            <w:r>
-              <w:rPr>
-                <w:rFonts w:cstheme="minorHAnsi"/>
-              </w:rPr>
-              <w:t xml:space="preserve"> | off</w:t>
+            <w:r>
+              <w:rPr>
+                <w:rFonts w:cstheme="minorHAnsi"/>
+              </w:rPr>
+              <w:t>on | off</w:t>
             </w:r>
           </w:p>
         </w:tc>
@@ -1947,21 +1767,12 @@
               </w:rPr>
             </w:pPr>
             <w:proofErr w:type="spellStart"/>
-            <w:proofErr w:type="gramStart"/>
             <w:r>
               <w:rPr>
                 <w:rFonts w:cstheme="minorHAnsi"/>
                 <w:bCs/>
               </w:rPr>
-              <w:t>undeclared</w:t>
-            </w:r>
-            <w:proofErr w:type="gramEnd"/>
-            <w:r>
-              <w:rPr>
-                <w:rFonts w:cstheme="minorHAnsi"/>
-                <w:bCs/>
-              </w:rPr>
-              <w:t>-function</w:t>
+              <w:t>undeclared-function</w:t>
             </w:r>
             <w:proofErr w:type="spellEnd"/>
           </w:p>
@@ -1978,19 +1789,11 @@
                 <w:rFonts w:cstheme="minorHAnsi"/>
               </w:rPr>
             </w:pPr>
-            <w:proofErr w:type="gramStart"/>
-            <w:r>
-              <w:rPr>
-                <w:rFonts w:cstheme="minorHAnsi"/>
-              </w:rPr>
-              <w:t>on</w:t>
-            </w:r>
-            <w:proofErr w:type="gramEnd"/>
-            <w:r>
-              <w:rPr>
-                <w:rFonts w:cstheme="minorHAnsi"/>
-              </w:rPr>
-              <w:t xml:space="preserve"> | off</w:t>
+            <w:r>
+              <w:rPr>
+                <w:rFonts w:cstheme="minorHAnsi"/>
+              </w:rPr>
+              <w:t>on | off</w:t>
             </w:r>
           </w:p>
         </w:tc>
@@ -2179,36 +1982,27 @@
                 <w:rFonts w:cstheme="minorHAnsi"/>
               </w:rPr>
             </w:pPr>
-            <w:proofErr w:type="gramStart"/>
             <w:r>
               <w:rPr>
                 <w:rFonts w:cstheme="minorHAnsi"/>
                 <w:bCs/>
               </w:rPr>
-              <w:t>variable</w:t>
-            </w:r>
-            <w:proofErr w:type="gramEnd"/>
+              <w:t>variable-</w:t>
+            </w:r>
+            <w:proofErr w:type="spellStart"/>
             <w:r>
               <w:rPr>
                 <w:rFonts w:cstheme="minorHAnsi"/>
                 <w:bCs/>
               </w:rPr>
-              <w:t>-</w:t>
-            </w:r>
-            <w:proofErr w:type="spellStart"/>
+              <w:t>assignment</w:t>
+            </w:r>
+            <w:proofErr w:type="spellEnd"/>
             <w:r>
               <w:rPr>
                 <w:rFonts w:cstheme="minorHAnsi"/>
                 <w:bCs/>
               </w:rPr>
-              <w:t>assignment</w:t>
-            </w:r>
-            <w:proofErr w:type="spellEnd"/>
-            <w:r>
-              <w:rPr>
-                <w:rFonts w:cstheme="minorHAnsi"/>
-                <w:bCs/>
-              </w:rPr>
               <w:t>-type</w:t>
             </w:r>
           </w:p>
@@ -2225,19 +2019,11 @@
                 <w:rFonts w:cstheme="minorHAnsi"/>
               </w:rPr>
             </w:pPr>
-            <w:proofErr w:type="gramStart"/>
-            <w:r>
-              <w:rPr>
-                <w:rFonts w:cstheme="minorHAnsi"/>
-              </w:rPr>
-              <w:t>on</w:t>
-            </w:r>
-            <w:proofErr w:type="gramEnd"/>
-            <w:r>
-              <w:rPr>
-                <w:rFonts w:cstheme="minorHAnsi"/>
-              </w:rPr>
-              <w:t xml:space="preserve"> | off</w:t>
+            <w:r>
+              <w:rPr>
+                <w:rFonts w:cstheme="minorHAnsi"/>
+              </w:rPr>
+              <w:t>on | off</w:t>
             </w:r>
           </w:p>
         </w:tc>
@@ -2296,7 +2082,6 @@
               </w:rPr>
             </w:pPr>
             <w:proofErr w:type="spellStart"/>
-            <w:proofErr w:type="gramStart"/>
             <w:r>
               <w:rPr>
                 <w:rFonts w:cstheme="minorHAnsi"/>
@@ -2305,7 +2090,6 @@
               <w:t>function</w:t>
             </w:r>
             <w:proofErr w:type="spellEnd"/>
-            <w:proofErr w:type="gramEnd"/>
             <w:r>
               <w:rPr>
                 <w:rFonts w:cstheme="minorHAnsi"/>
@@ -2343,19 +2127,11 @@
                 <w:rFonts w:cstheme="minorHAnsi"/>
               </w:rPr>
             </w:pPr>
-            <w:proofErr w:type="gramStart"/>
-            <w:r>
-              <w:rPr>
-                <w:rFonts w:cstheme="minorHAnsi"/>
-              </w:rPr>
-              <w:t>on</w:t>
-            </w:r>
-            <w:proofErr w:type="gramEnd"/>
-            <w:r>
-              <w:rPr>
-                <w:rFonts w:cstheme="minorHAnsi"/>
-              </w:rPr>
-              <w:t xml:space="preserve"> | off</w:t>
+            <w:r>
+              <w:rPr>
+                <w:rFonts w:cstheme="minorHAnsi"/>
+              </w:rPr>
+              <w:t>on | off</w:t>
             </w:r>
           </w:p>
         </w:tc>
@@ -2448,14 +2224,7 @@
         <w:rPr>
           <w:rFonts w:cstheme="minorHAnsi"/>
         </w:rPr>
-        <w:t>(</w:t>
-      </w:r>
-      <w:proofErr w:type="gramStart"/>
-      <w:r>
-        <w:rPr>
-          <w:rFonts w:cstheme="minorHAnsi"/>
-        </w:rPr>
-        <w:t>extension .</w:t>
+        <w:t>(extension .</w:t>
       </w:r>
       <w:proofErr w:type="spellStart"/>
       <w:r>
@@ -2465,7 +2234,6 @@
         <w:t>lconf</w:t>
       </w:r>
       <w:proofErr w:type="spellEnd"/>
-      <w:proofErr w:type="gramEnd"/>
       <w:r>
         <w:rPr>
           <w:rFonts w:cstheme="minorHAnsi"/>
@@ -2716,19 +2484,11 @@
           <w:rFonts w:cstheme="minorHAnsi"/>
         </w:rPr>
       </w:pPr>
-      <w:proofErr w:type="gramStart"/>
-      <w:r>
-        <w:rPr>
-          <w:rFonts w:cstheme="minorHAnsi"/>
-        </w:rPr>
-        <w:t>chaine</w:t>
-      </w:r>
-      <w:proofErr w:type="gramEnd"/>
-      <w:r>
-        <w:rPr>
-          <w:rFonts w:cstheme="minorHAnsi"/>
-        </w:rPr>
-        <w:t xml:space="preserve"> de caractères uniques permettant d’identifier une option.</w:t>
+      <w:r>
+        <w:rPr>
+          <w:rFonts w:cstheme="minorHAnsi"/>
+        </w:rPr>
+        <w:t>chaine de caractères uniques permettant d’identifier une option.</w:t>
       </w:r>
     </w:p>
     <w:p>
@@ -2760,19 +2520,11 @@
           <w:rFonts w:cstheme="minorHAnsi"/>
         </w:rPr>
       </w:pPr>
-      <w:proofErr w:type="gramStart"/>
-      <w:r>
-        <w:rPr>
-          <w:rFonts w:cstheme="minorHAnsi"/>
-        </w:rPr>
-        <w:t>caractères</w:t>
-      </w:r>
-      <w:proofErr w:type="gramEnd"/>
-      <w:r>
-        <w:rPr>
-          <w:rFonts w:cstheme="minorHAnsi"/>
-        </w:rPr>
-        <w:t xml:space="preserve">, soit un entier, soit un </w:t>
+      <w:r>
+        <w:rPr>
+          <w:rFonts w:cstheme="minorHAnsi"/>
+        </w:rPr>
+        <w:t xml:space="preserve">caractères, soit un entier, soit un </w:t>
       </w:r>
       <w:proofErr w:type="spellStart"/>
       <w:r>
@@ -2858,7 +2610,6 @@
         </w:rPr>
       </w:pPr>
       <w:proofErr w:type="spellStart"/>
-      <w:proofErr w:type="gramStart"/>
       <w:r>
         <w:rPr>
           <w:rFonts w:cstheme="minorHAnsi"/>
@@ -2872,14 +2623,7 @@
         <w:rPr>
           <w:rFonts w:cstheme="minorHAnsi"/>
         </w:rPr>
-        <w:t>:</w:t>
-      </w:r>
-      <w:proofErr w:type="gramEnd"/>
-      <w:r>
-        <w:rPr>
-          <w:rFonts w:cstheme="minorHAnsi"/>
-        </w:rPr>
-        <w:t xml:space="preserve"> Héritage possible d’un autre fichier </w:t>
+        <w:t xml:space="preserve">: Héritage possible d’un autre fichier </w:t>
       </w:r>
       <w:proofErr w:type="spellStart"/>
       <w:r>
@@ -2913,7 +2657,6 @@
         </w:rPr>
       </w:pPr>
       <w:proofErr w:type="spellStart"/>
-      <w:proofErr w:type="gramStart"/>
       <w:r>
         <w:rPr>
           <w:rFonts w:cstheme="minorHAnsi"/>
@@ -2927,14 +2670,7 @@
         <w:rPr>
           <w:rFonts w:cstheme="minorHAnsi"/>
         </w:rPr>
-        <w:t>:</w:t>
-      </w:r>
-      <w:proofErr w:type="gramEnd"/>
-      <w:r>
-        <w:rPr>
-          <w:rFonts w:cstheme="minorHAnsi"/>
-        </w:rPr>
-        <w:t xml:space="preserve"> Les règles de votre Linter .</w:t>
+        <w:t>: Les règles de votre Linter .</w:t>
       </w:r>
     </w:p>
     <w:p>
@@ -2954,7 +2690,6 @@
         </w:rPr>
       </w:pPr>
       <w:proofErr w:type="spellStart"/>
-      <w:proofErr w:type="gramStart"/>
       <w:r>
         <w:rPr>
           <w:rFonts w:cstheme="minorHAnsi"/>
@@ -2968,14 +2703,7 @@
         <w:rPr>
           <w:rFonts w:cstheme="minorHAnsi"/>
         </w:rPr>
-        <w:t>:</w:t>
-      </w:r>
-      <w:proofErr w:type="gramEnd"/>
-      <w:r>
-        <w:rPr>
-          <w:rFonts w:cstheme="minorHAnsi"/>
-        </w:rPr>
-        <w:t xml:space="preserve"> Les fichiers à ne pas inclure lors de la lecture du dossier en cours .</w:t>
+        <w:t>: Les fichiers à ne pas inclure lors de la lecture du dossier en cours .</w:t>
       </w:r>
     </w:p>
     <w:p>
@@ -2995,7 +2723,6 @@
         </w:rPr>
       </w:pPr>
       <w:proofErr w:type="spellStart"/>
-      <w:proofErr w:type="gramStart"/>
       <w:r>
         <w:rPr>
           <w:rFonts w:cstheme="minorHAnsi"/>
@@ -3009,14 +2736,7 @@
         <w:rPr>
           <w:rFonts w:cstheme="minorHAnsi"/>
         </w:rPr>
-        <w:t>:</w:t>
-      </w:r>
-      <w:proofErr w:type="gramEnd"/>
-      <w:r>
-        <w:rPr>
-          <w:rFonts w:cstheme="minorHAnsi"/>
-        </w:rPr>
-        <w:t xml:space="preserve"> Le parcours se fera de manière récursive, le Linter devra s’exécuter aussi dans les sous dossiers</w:t>
+        <w:t>: Le parcours se fera de manière récursive, le Linter devra s’exécuter aussi dans les sous dossiers</w:t>
       </w:r>
       <w:r>
         <w:rPr>
@@ -3311,17 +3031,12 @@
       </w:r>
       <w:proofErr w:type="spellStart"/>
       <w:r>
-        <w:t>structure.</w:t>
-      </w:r>
-      <w:proofErr w:type="gramStart"/>
-      <w:r>
-        <w:t>h</w:t>
+        <w:t>structure.h</w:t>
       </w:r>
       <w:proofErr w:type="spellEnd"/>
       <w:r>
         <w:t xml:space="preserve"> .</w:t>
       </w:r>
-      <w:proofErr w:type="gramEnd"/>
     </w:p>
     <w:p/>
     <w:p>
@@ -3452,11 +3167,9 @@
             <w:pPr>
               <w:jc w:val="center"/>
             </w:pPr>
-            <w:proofErr w:type="gramStart"/>
             <w:r>
               <w:t>key</w:t>
             </w:r>
-            <w:proofErr w:type="gramEnd"/>
           </w:p>
         </w:tc>
         <w:tc>
@@ -3498,11 +3211,9 @@
             <w:pPr>
               <w:jc w:val="center"/>
             </w:pPr>
-            <w:proofErr w:type="gramStart"/>
             <w:r>
               <w:t>value</w:t>
             </w:r>
-            <w:proofErr w:type="gramEnd"/>
           </w:p>
         </w:tc>
         <w:tc>
@@ -3529,15 +3240,7 @@
               <w:jc w:val="center"/>
             </w:pPr>
             <w:r>
-              <w:t>Contient la valeur concernant la règle. (</w:t>
-            </w:r>
-            <w:proofErr w:type="gramStart"/>
-            <w:r>
-              <w:t>on</w:t>
-            </w:r>
-            <w:proofErr w:type="gramEnd"/>
-            <w:r>
-              <w:t xml:space="preserve"> | n | off)</w:t>
+              <w:t>Contient la valeur concernant la règle. (on | n | off)</w:t>
             </w:r>
           </w:p>
         </w:tc>
@@ -3583,13 +3286,8 @@
     <w:p/>
     <w:p>
       <w:r>
-        <w:t>Cette structure définit la configuration du linter récupérer pas le(s) fichier(s) de configuration(s</w:t>
-      </w:r>
-      <w:proofErr w:type="gramStart"/>
-      <w:r>
-        <w:t>) .</w:t>
-      </w:r>
-      <w:proofErr w:type="gramEnd"/>
+        <w:t>Cette structure définit la configuration du linter récupérer pas le(s) fichier(s) de configuration(s) .</w:t>
+      </w:r>
     </w:p>
     <w:tbl>
       <w:tblPr>
@@ -3678,12 +3376,10 @@
               <w:jc w:val="center"/>
             </w:pPr>
             <w:proofErr w:type="spellStart"/>
-            <w:proofErr w:type="gramStart"/>
             <w:r>
               <w:t>fileExtend</w:t>
             </w:r>
             <w:proofErr w:type="spellEnd"/>
-            <w:proofErr w:type="gramEnd"/>
           </w:p>
         </w:tc>
         <w:tc>
@@ -3726,12 +3422,10 @@
               <w:jc w:val="center"/>
             </w:pPr>
             <w:proofErr w:type="spellStart"/>
-            <w:proofErr w:type="gramStart"/>
             <w:r>
               <w:t>listRules</w:t>
             </w:r>
             <w:proofErr w:type="spellEnd"/>
-            <w:proofErr w:type="gramEnd"/>
           </w:p>
         </w:tc>
         <w:tc>
@@ -3779,12 +3473,10 @@
               <w:jc w:val="center"/>
             </w:pPr>
             <w:proofErr w:type="spellStart"/>
-            <w:proofErr w:type="gramStart"/>
             <w:r>
               <w:t>countRules</w:t>
             </w:r>
             <w:proofErr w:type="spellEnd"/>
-            <w:proofErr w:type="gramEnd"/>
           </w:p>
         </w:tc>
         <w:tc>
@@ -3797,12 +3489,10 @@
               <w:jc w:val="center"/>
             </w:pPr>
             <w:proofErr w:type="spellStart"/>
-            <w:proofErr w:type="gramStart"/>
             <w:r>
               <w:t>int</w:t>
             </w:r>
             <w:proofErr w:type="spellEnd"/>
-            <w:proofErr w:type="gramEnd"/>
           </w:p>
         </w:tc>
         <w:tc>
@@ -3831,12 +3521,10 @@
               <w:jc w:val="center"/>
             </w:pPr>
             <w:proofErr w:type="spellStart"/>
-            <w:proofErr w:type="gramStart"/>
             <w:r>
               <w:t>llistExcludedFiles</w:t>
             </w:r>
             <w:proofErr w:type="spellEnd"/>
-            <w:proofErr w:type="gramEnd"/>
           </w:p>
         </w:tc>
         <w:tc>
@@ -3879,12 +3567,10 @@
               <w:jc w:val="center"/>
             </w:pPr>
             <w:proofErr w:type="spellStart"/>
-            <w:proofErr w:type="gramStart"/>
             <w:r>
               <w:t>countExcludedFiles</w:t>
             </w:r>
             <w:proofErr w:type="spellEnd"/>
-            <w:proofErr w:type="gramEnd"/>
           </w:p>
         </w:tc>
         <w:tc>
@@ -3897,12 +3583,10 @@
               <w:jc w:val="center"/>
             </w:pPr>
             <w:proofErr w:type="spellStart"/>
-            <w:proofErr w:type="gramStart"/>
             <w:r>
               <w:t>int</w:t>
             </w:r>
             <w:proofErr w:type="spellEnd"/>
-            <w:proofErr w:type="gramEnd"/>
           </w:p>
         </w:tc>
         <w:tc>
@@ -3931,12 +3615,10 @@
               <w:jc w:val="center"/>
             </w:pPr>
             <w:proofErr w:type="spellStart"/>
-            <w:proofErr w:type="gramStart"/>
             <w:r>
               <w:t>recursive</w:t>
             </w:r>
             <w:proofErr w:type="spellEnd"/>
-            <w:proofErr w:type="gramEnd"/>
           </w:p>
         </w:tc>
         <w:tc>
@@ -3948,11 +3630,9 @@
             <w:pPr>
               <w:jc w:val="center"/>
             </w:pPr>
-            <w:proofErr w:type="gramStart"/>
             <w:r>
               <w:t>short</w:t>
             </w:r>
-            <w:proofErr w:type="gramEnd"/>
           </w:p>
         </w:tc>
         <w:tc>
@@ -4042,7 +3722,6 @@
         </w:numPr>
       </w:pPr>
       <w:proofErr w:type="spellStart"/>
-      <w:proofErr w:type="gramStart"/>
       <w:r>
         <w:rPr>
           <w:b/>
@@ -4050,7 +3729,6 @@
         <w:t>make</w:t>
       </w:r>
       <w:proofErr w:type="spellEnd"/>
-      <w:proofErr w:type="gramEnd"/>
       <w:r>
         <w:t> : un outil de compilation de projet/ application.</w:t>
       </w:r>
@@ -4064,7 +3742,6 @@
         </w:numPr>
       </w:pPr>
       <w:proofErr w:type="spellStart"/>
-      <w:proofErr w:type="gramStart"/>
       <w:r>
         <w:rPr>
           <w:b/>
@@ -4078,7 +3755,6 @@
         <w:t>make</w:t>
       </w:r>
       <w:proofErr w:type="spellEnd"/>
-      <w:proofErr w:type="gramEnd"/>
       <w:r>
         <w:t> : un outil de génération de fichier de construction standard, il va générer les fichiers nécessaire à la compilation d’une application.</w:t>
       </w:r>
@@ -4122,12 +3798,10 @@
     </w:p>
     <w:p>
       <w:proofErr w:type="spellStart"/>
-      <w:proofErr w:type="gramStart"/>
       <w:r>
         <w:t>make</w:t>
       </w:r>
       <w:proofErr w:type="spellEnd"/>
-      <w:proofErr w:type="gramEnd"/>
       <w:r>
         <w:t xml:space="preserve"> : </w:t>
       </w:r>
@@ -4142,12 +3816,10 @@
     </w:p>
     <w:p>
       <w:proofErr w:type="spellStart"/>
-      <w:proofErr w:type="gramStart"/>
       <w:r>
         <w:t>cmake</w:t>
       </w:r>
       <w:proofErr w:type="spellEnd"/>
-      <w:proofErr w:type="gramEnd"/>
       <w:r>
         <w:t xml:space="preserve"> : </w:t>
       </w:r>
@@ -4229,7 +3901,6 @@
         <w:t xml:space="preserve"> et </w:t>
       </w:r>
       <w:proofErr w:type="spellStart"/>
-      <w:proofErr w:type="gramStart"/>
       <w:r>
         <w:rPr>
           <w:b/>
@@ -4240,24 +3911,18 @@
       <w:r>
         <w:t xml:space="preserve"> .</w:t>
       </w:r>
-      <w:proofErr w:type="gramEnd"/>
     </w:p>
     <w:p>
       <w:r>
         <w:t xml:space="preserve">Lien De l’installateur </w:t>
       </w:r>
       <w:proofErr w:type="spellStart"/>
-      <w:proofErr w:type="gramStart"/>
       <w:r>
         <w:t>MinGW</w:t>
       </w:r>
       <w:proofErr w:type="spellEnd"/>
       <w:r>
-        <w:t>:</w:t>
-      </w:r>
-      <w:proofErr w:type="gramEnd"/>
-      <w:r>
-        <w:t xml:space="preserve"> </w:t>
+        <w:t xml:space="preserve">: </w:t>
       </w:r>
       <w:r>
         <w:t xml:space="preserve"> </w:t>
@@ -5475,45 +5140,43 @@
       <w:r>
         <w:t>Je suis globalement insatisfait du résultat car l’objectif (toutes les fonctionnalités du Linter) n’a pas été atteint et de très loin. Le temps que j’ai passé sur ce projet n’a pas été assez productif (à mon avis</w:t>
       </w:r>
-      <w:proofErr w:type="gramStart"/>
-      <w:r>
-        <w:t>).L’implication</w:t>
-      </w:r>
-      <w:proofErr w:type="gramEnd"/>
-      <w:r>
-        <w:t xml:space="preserve"> des membres de mon équipe ne se voyait pas suffisamment (Partager des infos sur ces fonctionnalités et mettre au courant les autres sur l’avancement de son travail de façon régulière est important !).</w:t>
-      </w:r>
-    </w:p>
-    <w:p>
-      <w:r>
-        <w:t xml:space="preserve">Néanmoins, j’en tire aussi beaucoup de bonne chose, j’ai appris beaucoup sur comment on construit un projet en langage C, le </w:t>
-      </w:r>
-      <w:proofErr w:type="spellStart"/>
-      <w:r>
-        <w:t>build</w:t>
-      </w:r>
-      <w:proofErr w:type="spellEnd"/>
-      <w:r>
-        <w:t xml:space="preserve">, l’environnement de travail, Le </w:t>
-      </w:r>
-      <w:proofErr w:type="spellStart"/>
-      <w:r>
-        <w:t>scripting</w:t>
-      </w:r>
-      <w:proofErr w:type="spellEnd"/>
-      <w:r>
-        <w:t xml:space="preserve"> pour l’organisation des fichiers de </w:t>
-      </w:r>
-      <w:proofErr w:type="spellStart"/>
-      <w:r>
-        <w:t>builds</w:t>
-      </w:r>
-      <w:proofErr w:type="spellEnd"/>
-      <w:r>
-        <w:t xml:space="preserve"> ; je sais désormais ce qu’il ne faut pas refaire comme erreur et ce que je peux améliorer au sein d’un travail d’équipe. </w:t>
+      <w:r>
+        <w:t>). L’implication</w:t>
       </w:r>
       <w:bookmarkStart w:id="0" w:name="_GoBack"/>
       <w:bookmarkEnd w:id="0"/>
+      <w:r>
+        <w:t xml:space="preserve"> des membres de mon équipe ne se voyait pas suffisamment (Partager des infos sur ces fonctionnalités et mettre au courant les autres sur l’avancement de son travail de façon régulière est important !).</w:t>
+      </w:r>
+    </w:p>
+    <w:p>
+      <w:r>
+        <w:t xml:space="preserve">Néanmoins, j’en tire aussi beaucoup de bonne chose, j’ai appris beaucoup sur comment on construit un projet en langage C, le </w:t>
+      </w:r>
+      <w:proofErr w:type="spellStart"/>
+      <w:r>
+        <w:t>build</w:t>
+      </w:r>
+      <w:proofErr w:type="spellEnd"/>
+      <w:r>
+        <w:t xml:space="preserve">, l’environnement de travail, Le </w:t>
+      </w:r>
+      <w:proofErr w:type="spellStart"/>
+      <w:r>
+        <w:t>scripting</w:t>
+      </w:r>
+      <w:proofErr w:type="spellEnd"/>
+      <w:r>
+        <w:t xml:space="preserve"> pour l’organisation des fichiers de </w:t>
+      </w:r>
+      <w:proofErr w:type="spellStart"/>
+      <w:r>
+        <w:t>builds</w:t>
+      </w:r>
+      <w:proofErr w:type="spellEnd"/>
+      <w:r>
+        <w:t xml:space="preserve"> ; je sais désormais ce qu’il ne faut pas refaire comme erreur et ce que je peux améliorer au sein d’un travail d’équipe. </w:t>
+      </w:r>
     </w:p>
     <w:p/>
     <w:p/>

</xml_diff>